<commit_message>
Updated as on 17th August
</commit_message>
<xml_diff>
--- a/aws-documentation.docx
+++ b/aws-documentation.docx
@@ -11406,21 +11406,7 @@
           <w:u w:val="none"/>
           <w:lang w:val="en-IN" w:eastAsia="en-US" w:bidi="ar-SA"/>
         </w:rPr>
-        <w:t xml:space="preserve">12. </w:t>
-      </w:r>
-      <w:r>
-        <w:rPr>
-          <w:rFonts w:eastAsia="Calibri" w:ascii="Rasa Light" w:hAnsi="Rasa Light"/>
-          <w:b w:val="false"/>
-          <w:bCs w:val="false"/>
-          <w:color w:val="auto"/>
-          <w:kern w:val="2"/>
-          <w:sz w:val="28"/>
-          <w:szCs w:val="28"/>
-          <w:u w:val="none"/>
-          <w:lang w:val="en-IN" w:eastAsia="en-US" w:bidi="ar-SA"/>
-        </w:rPr>
-        <w:t>You have been asked to design a VPC architecture for a 2-tier application. The application needs to be highly available and scalable. How would you design the VPC architecture?</w:t>
+        <w:t>12. You have been asked to design a VPC architecture for a 2-tier application. The application needs to be highly available and scalable. How would you design the VPC architecture?</w:t>
       </w:r>
     </w:p>
     <w:p>
@@ -11474,6 +11460,327 @@
         </w:rPr>
       </w:pPr>
       <w:r>
+        <w:rPr>
+          <w:rFonts w:eastAsia="Calibri" w:ascii="Rasa Light" w:hAnsi="Rasa Light"/>
+          <w:b w:val="false"/>
+          <w:bCs w:val="false"/>
+          <w:color w:val="auto"/>
+          <w:kern w:val="2"/>
+          <w:sz w:val="28"/>
+          <w:szCs w:val="28"/>
+          <w:u w:val="none"/>
+          <w:lang w:val="en-IN" w:eastAsia="en-US" w:bidi="ar-SA"/>
+        </w:rPr>
+      </w:r>
+    </w:p>
+    <w:p>
+      <w:pPr>
+        <w:pStyle w:val="NoSpacing"/>
+        <w:jc w:val="left"/>
+        <w:rPr>
+          <w:rFonts w:ascii="Rasa Light" w:hAnsi="Rasa Light" w:eastAsia="Calibri"/>
+          <w:b w:val="false"/>
+          <w:b w:val="false"/>
+          <w:bCs w:val="false"/>
+          <w:color w:val="auto"/>
+          <w:kern w:val="2"/>
+          <w:sz w:val="28"/>
+          <w:szCs w:val="28"/>
+          <w:u w:val="none"/>
+          <w:lang w:val="en-IN" w:eastAsia="en-US" w:bidi="ar-SA"/>
+        </w:rPr>
+      </w:pPr>
+      <w:r>
+        <w:rPr>
+          <w:rFonts w:eastAsia="Calibri" w:ascii="Rasa Light" w:hAnsi="Rasa Light"/>
+          <w:b w:val="false"/>
+          <w:bCs w:val="false"/>
+          <w:color w:val="auto"/>
+          <w:kern w:val="2"/>
+          <w:sz w:val="28"/>
+          <w:szCs w:val="28"/>
+          <w:u w:val="none"/>
+          <w:lang w:val="en-IN" w:eastAsia="en-US" w:bidi="ar-SA"/>
+        </w:rPr>
+        <w:t>13. Your organization has a VPC with multiple subnets. You want to restrict outbound internet access for resources in one subnet, but allow outbound internet access for resources in another subnet. How would you achieve this ?</w:t>
+      </w:r>
+    </w:p>
+    <w:p>
+      <w:pPr>
+        <w:pStyle w:val="NoSpacing"/>
+        <w:jc w:val="left"/>
+        <w:rPr>
+          <w:rFonts w:ascii="Rasa Light" w:hAnsi="Rasa Light" w:eastAsia="Calibri"/>
+          <w:b w:val="false"/>
+          <w:b w:val="false"/>
+          <w:bCs w:val="false"/>
+          <w:color w:val="auto"/>
+          <w:kern w:val="2"/>
+          <w:sz w:val="28"/>
+          <w:szCs w:val="28"/>
+          <w:u w:val="none"/>
+          <w:lang w:val="en-IN" w:eastAsia="en-US" w:bidi="ar-SA"/>
+        </w:rPr>
+      </w:pPr>
+      <w:r>
+        <w:rPr>
+          <w:rFonts w:eastAsia="Calibri" w:ascii="Rasa Light" w:hAnsi="Rasa Light"/>
+          <w:b w:val="false"/>
+          <w:bCs w:val="false"/>
+          <w:color w:val="auto"/>
+          <w:kern w:val="2"/>
+          <w:sz w:val="28"/>
+          <w:szCs w:val="28"/>
+          <w:u w:val="none"/>
+          <w:lang w:val="en-IN" w:eastAsia="en-US" w:bidi="ar-SA"/>
+        </w:rPr>
+        <w:tab/>
+        <w:t>This can done using the route tables, since we have two subnets for one subnet we can remove the outbound route to anywhere through IGW and restrict the access to internet and in the other subnet we can the IGW route to anywhere</w:t>
+      </w:r>
+    </w:p>
+    <w:p>
+      <w:pPr>
+        <w:pStyle w:val="NoSpacing"/>
+        <w:jc w:val="left"/>
+        <w:rPr>
+          <w:rFonts w:ascii="Rasa Light" w:hAnsi="Rasa Light" w:eastAsia="Calibri"/>
+          <w:b w:val="false"/>
+          <w:b w:val="false"/>
+          <w:bCs w:val="false"/>
+          <w:color w:val="auto"/>
+          <w:kern w:val="2"/>
+          <w:sz w:val="28"/>
+          <w:szCs w:val="28"/>
+          <w:u w:val="none"/>
+          <w:lang w:val="en-IN" w:eastAsia="en-US" w:bidi="ar-SA"/>
+        </w:rPr>
+      </w:pPr>
+      <w:r>
+        <w:rPr>
+          <w:rFonts w:eastAsia="Calibri" w:ascii="Rasa Light" w:hAnsi="Rasa Light"/>
+          <w:b w:val="false"/>
+          <w:bCs w:val="false"/>
+          <w:color w:val="auto"/>
+          <w:kern w:val="2"/>
+          <w:sz w:val="28"/>
+          <w:szCs w:val="28"/>
+          <w:u w:val="none"/>
+          <w:lang w:val="en-IN" w:eastAsia="en-US" w:bidi="ar-SA"/>
+        </w:rPr>
+      </w:r>
+    </w:p>
+    <w:p>
+      <w:pPr>
+        <w:pStyle w:val="NoSpacing"/>
+        <w:jc w:val="left"/>
+        <w:rPr>
+          <w:rFonts w:ascii="Rasa Light" w:hAnsi="Rasa Light" w:eastAsia="Calibri"/>
+          <w:b w:val="false"/>
+          <w:b w:val="false"/>
+          <w:bCs w:val="false"/>
+          <w:color w:val="auto"/>
+          <w:kern w:val="2"/>
+          <w:sz w:val="28"/>
+          <w:szCs w:val="28"/>
+          <w:u w:val="none"/>
+          <w:lang w:val="en-IN" w:eastAsia="en-US" w:bidi="ar-SA"/>
+        </w:rPr>
+      </w:pPr>
+      <w:r>
+        <w:rPr>
+          <w:rFonts w:eastAsia="Calibri" w:ascii="Rasa Light" w:hAnsi="Rasa Light"/>
+          <w:b w:val="false"/>
+          <w:bCs w:val="false"/>
+          <w:color w:val="auto"/>
+          <w:kern w:val="2"/>
+          <w:sz w:val="28"/>
+          <w:szCs w:val="28"/>
+          <w:u w:val="none"/>
+          <w:lang w:val="en-IN" w:eastAsia="en-US" w:bidi="ar-SA"/>
+        </w:rPr>
+        <w:t>14. You have a VPC with a public subnet and a private subnet. Instances in the private subnet need to access the internet for software updates. How would you allow internet access for instances in the private subnets?</w:t>
+      </w:r>
+    </w:p>
+    <w:p>
+      <w:pPr>
+        <w:pStyle w:val="NoSpacing"/>
+        <w:jc w:val="left"/>
+        <w:rPr>
+          <w:rFonts w:ascii="Rasa Light" w:hAnsi="Rasa Light" w:eastAsia="Calibri"/>
+          <w:b w:val="false"/>
+          <w:b w:val="false"/>
+          <w:bCs w:val="false"/>
+          <w:color w:val="auto"/>
+          <w:kern w:val="2"/>
+          <w:sz w:val="28"/>
+          <w:szCs w:val="28"/>
+          <w:u w:val="none"/>
+          <w:lang w:val="en-IN" w:eastAsia="en-US" w:bidi="ar-SA"/>
+        </w:rPr>
+      </w:pPr>
+      <w:r>
+        <w:rPr>
+          <w:rFonts w:eastAsia="Calibri" w:ascii="Rasa Light" w:hAnsi="Rasa Light"/>
+          <w:b w:val="false"/>
+          <w:bCs w:val="false"/>
+          <w:color w:val="auto"/>
+          <w:kern w:val="2"/>
+          <w:sz w:val="28"/>
+          <w:szCs w:val="28"/>
+          <w:u w:val="none"/>
+          <w:lang w:val="en-IN" w:eastAsia="en-US" w:bidi="ar-SA"/>
+        </w:rPr>
+        <w:tab/>
+        <w:t>We can achieve only outbound internet access in a private subnet by attaching it to a NAT gatway or NAT instance in the route table.</w:t>
+      </w:r>
+    </w:p>
+    <w:p>
+      <w:pPr>
+        <w:pStyle w:val="NoSpacing"/>
+        <w:jc w:val="left"/>
+        <w:rPr>
+          <w:rFonts w:ascii="Rasa Light" w:hAnsi="Rasa Light" w:eastAsia="Calibri"/>
+          <w:b w:val="false"/>
+          <w:b w:val="false"/>
+          <w:bCs w:val="false"/>
+          <w:color w:val="auto"/>
+          <w:kern w:val="2"/>
+          <w:sz w:val="28"/>
+          <w:szCs w:val="28"/>
+          <w:u w:val="none"/>
+          <w:lang w:val="en-IN" w:eastAsia="en-US" w:bidi="ar-SA"/>
+        </w:rPr>
+      </w:pPr>
+      <w:r>
+        <w:rPr>
+          <w:rFonts w:eastAsia="Calibri" w:ascii="Rasa Light" w:hAnsi="Rasa Light"/>
+          <w:b w:val="false"/>
+          <w:bCs w:val="false"/>
+          <w:color w:val="auto"/>
+          <w:kern w:val="2"/>
+          <w:sz w:val="28"/>
+          <w:szCs w:val="28"/>
+          <w:u w:val="none"/>
+          <w:lang w:val="en-IN" w:eastAsia="en-US" w:bidi="ar-SA"/>
+        </w:rPr>
+      </w:r>
+    </w:p>
+    <w:p>
+      <w:pPr>
+        <w:pStyle w:val="NoSpacing"/>
+        <w:jc w:val="left"/>
+        <w:rPr>
+          <w:rFonts w:ascii="Rasa Light" w:hAnsi="Rasa Light" w:eastAsia="Calibri"/>
+          <w:b w:val="false"/>
+          <w:b w:val="false"/>
+          <w:bCs w:val="false"/>
+          <w:color w:val="auto"/>
+          <w:kern w:val="2"/>
+          <w:sz w:val="28"/>
+          <w:szCs w:val="28"/>
+          <w:u w:val="none"/>
+          <w:lang w:val="en-IN" w:eastAsia="en-US" w:bidi="ar-SA"/>
+        </w:rPr>
+      </w:pPr>
+      <w:r>
+        <w:rPr>
+          <w:rFonts w:eastAsia="Calibri" w:ascii="Rasa Light" w:hAnsi="Rasa Light"/>
+          <w:b w:val="false"/>
+          <w:bCs w:val="false"/>
+          <w:color w:val="auto"/>
+          <w:kern w:val="2"/>
+          <w:sz w:val="28"/>
+          <w:szCs w:val="28"/>
+          <w:u w:val="none"/>
+          <w:lang w:val="en-IN" w:eastAsia="en-US" w:bidi="ar-SA"/>
+        </w:rPr>
+        <w:t>15. You have launched EC2 instances in your VPC and you want them to communicate with each other using private IP addresses. What steps would you take to enable this communication?</w:t>
+      </w:r>
+    </w:p>
+    <w:p>
+      <w:pPr>
+        <w:pStyle w:val="NoSpacing"/>
+        <w:jc w:val="left"/>
+        <w:rPr>
+          <w:rFonts w:ascii="Rasa Light" w:hAnsi="Rasa Light" w:eastAsia="Calibri"/>
+          <w:b w:val="false"/>
+          <w:b w:val="false"/>
+          <w:bCs w:val="false"/>
+          <w:color w:val="auto"/>
+          <w:kern w:val="2"/>
+          <w:sz w:val="28"/>
+          <w:szCs w:val="28"/>
+          <w:u w:val="none"/>
+          <w:lang w:val="en-IN" w:eastAsia="en-US" w:bidi="ar-SA"/>
+        </w:rPr>
+      </w:pPr>
+      <w:r>
+        <w:rPr>
+          <w:rFonts w:eastAsia="Calibri" w:ascii="Rasa Light" w:hAnsi="Rasa Light"/>
+          <w:b w:val="false"/>
+          <w:bCs w:val="false"/>
+          <w:color w:val="auto"/>
+          <w:kern w:val="2"/>
+          <w:sz w:val="28"/>
+          <w:szCs w:val="28"/>
+          <w:u w:val="none"/>
+          <w:lang w:val="en-IN" w:eastAsia="en-US" w:bidi="ar-SA"/>
+        </w:rPr>
+        <w:tab/>
+        <w:t>Ideally if both the EC2 instances are in the same VPC and under the same subnet they can  communicate with each other without any configuration as they come under the same CIDR range, if they are under different subnets in other VPC’s then we have establish a VPC peering connection.</w:t>
+      </w:r>
+    </w:p>
+    <w:p>
+      <w:pPr>
+        <w:pStyle w:val="NoSpacing"/>
+        <w:jc w:val="left"/>
+        <w:rPr>
+          <w:rFonts w:ascii="Rasa Light" w:hAnsi="Rasa Light" w:eastAsia="Calibri"/>
+          <w:b w:val="false"/>
+          <w:b w:val="false"/>
+          <w:bCs w:val="false"/>
+          <w:color w:val="auto"/>
+          <w:kern w:val="2"/>
+          <w:sz w:val="28"/>
+          <w:szCs w:val="28"/>
+          <w:u w:val="none"/>
+          <w:lang w:val="en-IN" w:eastAsia="en-US" w:bidi="ar-SA"/>
+        </w:rPr>
+      </w:pPr>
+      <w:r>
+        <w:rPr>
+          <w:rFonts w:eastAsia="Calibri" w:ascii="Rasa Light" w:hAnsi="Rasa Light"/>
+          <w:b w:val="false"/>
+          <w:bCs w:val="false"/>
+          <w:color w:val="auto"/>
+          <w:kern w:val="2"/>
+          <w:sz w:val="28"/>
+          <w:szCs w:val="28"/>
+          <w:u w:val="none"/>
+          <w:lang w:val="en-IN" w:eastAsia="en-US" w:bidi="ar-SA"/>
+        </w:rPr>
+        <w:tab/>
+        <w:t>Also we need to ensure that the NSG groups associated with EC2 instance are allowing inbound and outbound connections from the respective subnets</w:t>
+      </w:r>
+    </w:p>
+    <w:p>
+      <w:pPr>
+        <w:pStyle w:val="NoSpacing"/>
+        <w:jc w:val="left"/>
+        <w:rPr>
+          <w:rFonts w:ascii="Rasa Light" w:hAnsi="Rasa Light" w:eastAsia="Calibri"/>
+          <w:b w:val="false"/>
+          <w:b w:val="false"/>
+          <w:bCs w:val="false"/>
+          <w:color w:val="auto"/>
+          <w:kern w:val="2"/>
+          <w:sz w:val="28"/>
+          <w:szCs w:val="28"/>
+          <w:u w:val="none"/>
+          <w:lang w:val="en-IN" w:eastAsia="en-US" w:bidi="ar-SA"/>
+        </w:rPr>
+      </w:pPr>
+      <w:r>
         <w:rPr/>
       </w:r>
     </w:p>
@@ -11506,40 +11813,40 @@
           <w:u w:val="none"/>
           <w:lang w:val="en-IN" w:eastAsia="en-US" w:bidi="ar-SA"/>
         </w:rPr>
-        <w:t>13. Your organization has a VPC with multiple subnets. You want to restrict outbound internet access for resources in one subnet, but allow outbound internet access for resources in another subnet. How would you achieve this ?</w:t>
-      </w:r>
-    </w:p>
-    <w:p>
-      <w:pPr>
-        <w:pStyle w:val="NoSpacing"/>
-        <w:jc w:val="left"/>
-        <w:rPr>
-          <w:rFonts w:ascii="Rasa Light" w:hAnsi="Rasa Light" w:eastAsia="Calibri"/>
-          <w:b w:val="false"/>
-          <w:b w:val="false"/>
-          <w:bCs w:val="false"/>
-          <w:color w:val="auto"/>
-          <w:kern w:val="2"/>
-          <w:sz w:val="28"/>
-          <w:szCs w:val="28"/>
-          <w:u w:val="none"/>
-          <w:lang w:val="en-IN" w:eastAsia="en-US" w:bidi="ar-SA"/>
-        </w:rPr>
-      </w:pPr>
-      <w:r>
-        <w:rPr>
-          <w:rFonts w:eastAsia="Calibri" w:ascii="Rasa Light" w:hAnsi="Rasa Light"/>
-          <w:b w:val="false"/>
-          <w:bCs w:val="false"/>
-          <w:color w:val="auto"/>
-          <w:kern w:val="2"/>
-          <w:sz w:val="28"/>
-          <w:szCs w:val="28"/>
-          <w:u w:val="none"/>
-          <w:lang w:val="en-IN" w:eastAsia="en-US" w:bidi="ar-SA"/>
-        </w:rPr>
-        <w:tab/>
-        <w:t>This can done using the route tables, since we have two subnets for one subnet we can remove the outbound route to anywhere through IGW and restrict the access to internet and in the other subnet we can the IGW route to anywhere</w:t>
+        <w:t>16. You want to implement strict network access control for your VPC resources. How would you achieve this?</w:t>
+      </w:r>
+    </w:p>
+    <w:p>
+      <w:pPr>
+        <w:pStyle w:val="NoSpacing"/>
+        <w:jc w:val="left"/>
+        <w:rPr>
+          <w:rFonts w:ascii="Rasa Light" w:hAnsi="Rasa Light" w:eastAsia="Calibri"/>
+          <w:b w:val="false"/>
+          <w:b w:val="false"/>
+          <w:bCs w:val="false"/>
+          <w:color w:val="auto"/>
+          <w:kern w:val="2"/>
+          <w:sz w:val="28"/>
+          <w:szCs w:val="28"/>
+          <w:u w:val="none"/>
+          <w:lang w:val="en-IN" w:eastAsia="en-US" w:bidi="ar-SA"/>
+        </w:rPr>
+      </w:pPr>
+      <w:r>
+        <w:rPr>
+          <w:rFonts w:eastAsia="Calibri" w:ascii="Rasa Light" w:hAnsi="Rasa Light"/>
+          <w:b w:val="false"/>
+          <w:bCs w:val="false"/>
+          <w:color w:val="auto"/>
+          <w:kern w:val="2"/>
+          <w:sz w:val="28"/>
+          <w:szCs w:val="28"/>
+          <w:u w:val="none"/>
+          <w:lang w:val="en-IN" w:eastAsia="en-US" w:bidi="ar-SA"/>
+        </w:rPr>
+        <w:tab/>
+        <w:t>Here we can implement this at VPC level using NACL’s this allows to define a granular access to the VPC, we can define the inbound and outbound rules of the specific IP address or CIDR range and port numbers, protocols, they can allowed or denied access to the subnet</w:t>
       </w:r>
     </w:p>
     <w:p>
@@ -11592,40 +11899,40 @@
           <w:u w:val="none"/>
           <w:lang w:val="en-IN" w:eastAsia="en-US" w:bidi="ar-SA"/>
         </w:rPr>
-        <w:t>14. You have a VPC with a public subnet and a private subnet. Instances in the private subnet need to access the internet for software updates. How would you allow internet access for instances in the private subnets?</w:t>
-      </w:r>
-    </w:p>
-    <w:p>
-      <w:pPr>
-        <w:pStyle w:val="NoSpacing"/>
-        <w:jc w:val="left"/>
-        <w:rPr>
-          <w:rFonts w:ascii="Rasa Light" w:hAnsi="Rasa Light" w:eastAsia="Calibri"/>
-          <w:b w:val="false"/>
-          <w:b w:val="false"/>
-          <w:bCs w:val="false"/>
-          <w:color w:val="auto"/>
-          <w:kern w:val="2"/>
-          <w:sz w:val="28"/>
-          <w:szCs w:val="28"/>
-          <w:u w:val="none"/>
-          <w:lang w:val="en-IN" w:eastAsia="en-US" w:bidi="ar-SA"/>
-        </w:rPr>
-      </w:pPr>
-      <w:r>
-        <w:rPr>
-          <w:rFonts w:eastAsia="Calibri" w:ascii="Rasa Light" w:hAnsi="Rasa Light"/>
-          <w:b w:val="false"/>
-          <w:bCs w:val="false"/>
-          <w:color w:val="auto"/>
-          <w:kern w:val="2"/>
-          <w:sz w:val="28"/>
-          <w:szCs w:val="28"/>
-          <w:u w:val="none"/>
-          <w:lang w:val="en-IN" w:eastAsia="en-US" w:bidi="ar-SA"/>
-        </w:rPr>
-        <w:tab/>
-        <w:t>We can achieve only outbound internet access in a private subnet by attaching it to a NAT gatway or NAT instance in the route table.</w:t>
+        <w:t>17. Your organization requires an isolated environment withing the VPC for running sensitive workloads. How would you setup this isolated environment</w:t>
+      </w:r>
+    </w:p>
+    <w:p>
+      <w:pPr>
+        <w:pStyle w:val="NoSpacing"/>
+        <w:jc w:val="left"/>
+        <w:rPr>
+          <w:rFonts w:ascii="Rasa Light" w:hAnsi="Rasa Light" w:eastAsia="Calibri"/>
+          <w:b w:val="false"/>
+          <w:b w:val="false"/>
+          <w:bCs w:val="false"/>
+          <w:color w:val="auto"/>
+          <w:kern w:val="2"/>
+          <w:sz w:val="28"/>
+          <w:szCs w:val="28"/>
+          <w:u w:val="none"/>
+          <w:lang w:val="en-IN" w:eastAsia="en-US" w:bidi="ar-SA"/>
+        </w:rPr>
+      </w:pPr>
+      <w:r>
+        <w:rPr>
+          <w:rFonts w:eastAsia="Calibri" w:ascii="Rasa Light" w:hAnsi="Rasa Light"/>
+          <w:b w:val="false"/>
+          <w:bCs w:val="false"/>
+          <w:color w:val="auto"/>
+          <w:kern w:val="2"/>
+          <w:sz w:val="28"/>
+          <w:szCs w:val="28"/>
+          <w:u w:val="none"/>
+          <w:lang w:val="en-IN" w:eastAsia="en-US" w:bidi="ar-SA"/>
+        </w:rPr>
+        <w:tab/>
+        <w:t>In order to setup an isolated environment, we need to define a subnet that has no IGW attached to it, however if the application needs an outbound only internet access we can define attach a NAT gateway or a NAT instance to it</w:t>
       </w:r>
     </w:p>
     <w:p>
@@ -11678,73 +11985,1408 @@
           <w:u w:val="none"/>
           <w:lang w:val="en-IN" w:eastAsia="en-US" w:bidi="ar-SA"/>
         </w:rPr>
-        <w:t>15. You have launched EC2 instances in your VPC and you want them to communicate with each other using private IP addresses. What steps would you take to enable this communication?</w:t>
-      </w:r>
-    </w:p>
-    <w:p>
-      <w:pPr>
-        <w:pStyle w:val="NoSpacing"/>
-        <w:jc w:val="left"/>
-        <w:rPr>
-          <w:rFonts w:ascii="Rasa Light" w:hAnsi="Rasa Light" w:eastAsia="Calibri"/>
-          <w:b w:val="false"/>
-          <w:b w:val="false"/>
-          <w:bCs w:val="false"/>
-          <w:color w:val="auto"/>
-          <w:kern w:val="2"/>
-          <w:sz w:val="28"/>
-          <w:szCs w:val="28"/>
-          <w:u w:val="none"/>
-          <w:lang w:val="en-IN" w:eastAsia="en-US" w:bidi="ar-SA"/>
-        </w:rPr>
-      </w:pPr>
-      <w:r>
-        <w:rPr>
-          <w:rFonts w:eastAsia="Calibri" w:ascii="Rasa Light" w:hAnsi="Rasa Light"/>
-          <w:b w:val="false"/>
-          <w:bCs w:val="false"/>
-          <w:color w:val="auto"/>
-          <w:kern w:val="2"/>
-          <w:sz w:val="28"/>
-          <w:szCs w:val="28"/>
-          <w:u w:val="none"/>
-          <w:lang w:val="en-IN" w:eastAsia="en-US" w:bidi="ar-SA"/>
-        </w:rPr>
-        <w:tab/>
-        <w:t>Ideally if both the EC2 instances are in the same VPC and under the same subnet they can  communicate with each other without any configuration as they come under the same CIDR range, if they are under different subnets in other VPC’s then we have establish a VPC peering connection.</w:t>
-      </w:r>
-    </w:p>
-    <w:p>
-      <w:pPr>
-        <w:pStyle w:val="NoSpacing"/>
-        <w:jc w:val="left"/>
-        <w:rPr>
-          <w:rFonts w:ascii="Rasa Light" w:hAnsi="Rasa Light" w:eastAsia="Calibri"/>
-          <w:b w:val="false"/>
-          <w:b w:val="false"/>
-          <w:bCs w:val="false"/>
-          <w:color w:val="auto"/>
-          <w:kern w:val="2"/>
-          <w:sz w:val="28"/>
-          <w:szCs w:val="28"/>
-          <w:u w:val="none"/>
-          <w:lang w:val="en-IN" w:eastAsia="en-US" w:bidi="ar-SA"/>
-        </w:rPr>
-      </w:pPr>
-      <w:r>
-        <w:rPr>
-          <w:rFonts w:eastAsia="Calibri" w:ascii="Rasa Light" w:hAnsi="Rasa Light"/>
-          <w:b w:val="false"/>
-          <w:bCs w:val="false"/>
-          <w:color w:val="auto"/>
-          <w:kern w:val="2"/>
-          <w:sz w:val="28"/>
-          <w:szCs w:val="28"/>
-          <w:u w:val="none"/>
-          <w:lang w:val="en-IN" w:eastAsia="en-US" w:bidi="ar-SA"/>
-        </w:rPr>
-        <w:tab/>
-        <w:t>Also we need to ensure that the NSG groups associated with EC2 instance are allowing inbound and outbound connections from the respective subnets</w:t>
+        <w:t>18. Your application needs to access AWS services such as S3 securely within your VPC, How would you achieve this?</w:t>
+      </w:r>
+    </w:p>
+    <w:p>
+      <w:pPr>
+        <w:pStyle w:val="NoSpacing"/>
+        <w:jc w:val="left"/>
+        <w:rPr>
+          <w:rFonts w:ascii="Rasa Light" w:hAnsi="Rasa Light" w:eastAsia="Calibri"/>
+          <w:b w:val="false"/>
+          <w:b w:val="false"/>
+          <w:bCs w:val="false"/>
+          <w:color w:val="auto"/>
+          <w:kern w:val="2"/>
+          <w:sz w:val="28"/>
+          <w:szCs w:val="28"/>
+          <w:u w:val="none"/>
+          <w:lang w:val="en-IN" w:eastAsia="en-US" w:bidi="ar-SA"/>
+        </w:rPr>
+      </w:pPr>
+      <w:r>
+        <w:rPr>
+          <w:rFonts w:eastAsia="Calibri" w:ascii="Rasa Light" w:hAnsi="Rasa Light"/>
+          <w:b w:val="false"/>
+          <w:bCs w:val="false"/>
+          <w:color w:val="auto"/>
+          <w:kern w:val="2"/>
+          <w:sz w:val="28"/>
+          <w:szCs w:val="28"/>
+          <w:u w:val="none"/>
+          <w:lang w:val="en-IN" w:eastAsia="en-US" w:bidi="ar-SA"/>
+        </w:rPr>
+        <w:tab/>
+        <w:t>Since this is within the AWS network, we can enable VPC endpoint to allow instances to communicate with S3. This VPC endpoint allows to communicate with any of the AWS services without any Internet access</w:t>
+      </w:r>
+    </w:p>
+    <w:p>
+      <w:pPr>
+        <w:pStyle w:val="NoSpacing"/>
+        <w:jc w:val="left"/>
+        <w:rPr>
+          <w:rFonts w:ascii="Rasa Light" w:hAnsi="Rasa Light" w:eastAsia="Calibri"/>
+          <w:b w:val="false"/>
+          <w:b w:val="false"/>
+          <w:bCs w:val="false"/>
+          <w:color w:val="auto"/>
+          <w:kern w:val="2"/>
+          <w:sz w:val="28"/>
+          <w:szCs w:val="28"/>
+          <w:u w:val="none"/>
+          <w:lang w:val="en-IN" w:eastAsia="en-US" w:bidi="ar-SA"/>
+        </w:rPr>
+      </w:pPr>
+      <w:r>
+        <w:rPr/>
+      </w:r>
+    </w:p>
+    <w:p>
+      <w:pPr>
+        <w:pStyle w:val="NoSpacing"/>
+        <w:jc w:val="left"/>
+        <w:rPr>
+          <w:rFonts w:ascii="Rasa Light" w:hAnsi="Rasa Light" w:eastAsia="Calibri"/>
+          <w:b w:val="false"/>
+          <w:b w:val="false"/>
+          <w:bCs w:val="false"/>
+          <w:color w:val="auto"/>
+          <w:kern w:val="2"/>
+          <w:sz w:val="28"/>
+          <w:szCs w:val="28"/>
+          <w:u w:val="none"/>
+          <w:lang w:val="en-IN" w:eastAsia="en-US" w:bidi="ar-SA"/>
+        </w:rPr>
+      </w:pPr>
+      <w:r>
+        <w:rPr>
+          <w:rFonts w:eastAsia="Calibri" w:ascii="Rasa Light" w:hAnsi="Rasa Light"/>
+          <w:b w:val="false"/>
+          <w:bCs w:val="false"/>
+          <w:color w:val="auto"/>
+          <w:kern w:val="2"/>
+          <w:sz w:val="28"/>
+          <w:szCs w:val="28"/>
+          <w:u w:val="none"/>
+          <w:lang w:val="en-IN" w:eastAsia="en-US" w:bidi="ar-SA"/>
+        </w:rPr>
+        <w:t>19. What is the difference between NACL and subnet? Explain with a use case?</w:t>
+      </w:r>
+    </w:p>
+    <w:p>
+      <w:pPr>
+        <w:pStyle w:val="NoSpacing"/>
+        <w:jc w:val="left"/>
+        <w:rPr>
+          <w:rFonts w:ascii="Rasa Light" w:hAnsi="Rasa Light" w:eastAsia="Calibri"/>
+          <w:b w:val="false"/>
+          <w:b w:val="false"/>
+          <w:bCs w:val="false"/>
+          <w:color w:val="auto"/>
+          <w:kern w:val="2"/>
+          <w:sz w:val="28"/>
+          <w:szCs w:val="28"/>
+          <w:u w:val="none"/>
+          <w:lang w:val="en-IN" w:eastAsia="en-US" w:bidi="ar-SA"/>
+        </w:rPr>
+      </w:pPr>
+      <w:r>
+        <w:rPr>
+          <w:rFonts w:eastAsia="Calibri" w:ascii="Rasa Light" w:hAnsi="Rasa Light"/>
+          <w:b w:val="false"/>
+          <w:bCs w:val="false"/>
+          <w:color w:val="auto"/>
+          <w:kern w:val="2"/>
+          <w:sz w:val="28"/>
+          <w:szCs w:val="28"/>
+          <w:u w:val="none"/>
+          <w:lang w:val="en-IN" w:eastAsia="en-US" w:bidi="ar-SA"/>
+        </w:rPr>
+        <w:tab/>
+        <w:t>- NACL is basically a stateless network access control list and it is bound to a subnet</w:t>
+      </w:r>
+    </w:p>
+    <w:p>
+      <w:pPr>
+        <w:pStyle w:val="NoSpacing"/>
+        <w:jc w:val="left"/>
+        <w:rPr>
+          <w:rFonts w:ascii="Rasa Light" w:hAnsi="Rasa Light" w:eastAsia="Calibri"/>
+          <w:b w:val="false"/>
+          <w:b w:val="false"/>
+          <w:bCs w:val="false"/>
+          <w:color w:val="auto"/>
+          <w:kern w:val="2"/>
+          <w:sz w:val="28"/>
+          <w:szCs w:val="28"/>
+          <w:u w:val="none"/>
+          <w:lang w:val="en-IN" w:eastAsia="en-US" w:bidi="ar-SA"/>
+        </w:rPr>
+      </w:pPr>
+      <w:r>
+        <w:rPr>
+          <w:rFonts w:eastAsia="Calibri" w:ascii="Rasa Light" w:hAnsi="Rasa Light"/>
+          <w:b w:val="false"/>
+          <w:bCs w:val="false"/>
+          <w:color w:val="auto"/>
+          <w:kern w:val="2"/>
+          <w:sz w:val="28"/>
+          <w:szCs w:val="28"/>
+          <w:u w:val="none"/>
+          <w:lang w:val="en-IN" w:eastAsia="en-US" w:bidi="ar-SA"/>
+        </w:rPr>
+        <w:tab/>
+        <w:t xml:space="preserve">- NACL allows to configure granular level permission network routes on the subnet to </w:t>
+        <w:tab/>
+        <w:tab/>
+        <w:t>allow or deny them</w:t>
+      </w:r>
+    </w:p>
+    <w:p>
+      <w:pPr>
+        <w:pStyle w:val="NoSpacing"/>
+        <w:jc w:val="left"/>
+        <w:rPr>
+          <w:rFonts w:ascii="Rasa Light" w:hAnsi="Rasa Light" w:eastAsia="Calibri"/>
+          <w:b w:val="false"/>
+          <w:b w:val="false"/>
+          <w:bCs w:val="false"/>
+          <w:color w:val="auto"/>
+          <w:kern w:val="2"/>
+          <w:sz w:val="28"/>
+          <w:szCs w:val="28"/>
+          <w:u w:val="none"/>
+          <w:lang w:val="en-IN" w:eastAsia="en-US" w:bidi="ar-SA"/>
+        </w:rPr>
+      </w:pPr>
+      <w:r>
+        <w:rPr>
+          <w:rFonts w:eastAsia="Calibri" w:ascii="Rasa Light" w:hAnsi="Rasa Light"/>
+          <w:b w:val="false"/>
+          <w:bCs w:val="false"/>
+          <w:color w:val="auto"/>
+          <w:kern w:val="2"/>
+          <w:sz w:val="28"/>
+          <w:szCs w:val="28"/>
+          <w:u w:val="none"/>
+          <w:lang w:val="en-IN" w:eastAsia="en-US" w:bidi="ar-SA"/>
+        </w:rPr>
+        <w:tab/>
+        <w:t xml:space="preserve">- Subnet on the other hand defines a CIDR range that is carved out of the larger CIDR </w:t>
+        <w:tab/>
+        <w:tab/>
+        <w:tab/>
+        <w:t xml:space="preserve">range defined in the VPC, which can be later assigned to the services associated </w:t>
+        <w:tab/>
+        <w:tab/>
+        <w:t>with the subnet</w:t>
+      </w:r>
+    </w:p>
+    <w:p>
+      <w:pPr>
+        <w:pStyle w:val="NoSpacing"/>
+        <w:jc w:val="left"/>
+        <w:rPr>
+          <w:rFonts w:ascii="Rasa Light" w:hAnsi="Rasa Light" w:eastAsia="Calibri"/>
+          <w:b w:val="false"/>
+          <w:b w:val="false"/>
+          <w:bCs w:val="false"/>
+          <w:color w:val="auto"/>
+          <w:kern w:val="2"/>
+          <w:sz w:val="28"/>
+          <w:szCs w:val="28"/>
+          <w:u w:val="none"/>
+          <w:lang w:val="en-IN" w:eastAsia="en-US" w:bidi="ar-SA"/>
+        </w:rPr>
+      </w:pPr>
+      <w:r>
+        <w:rPr>
+          <w:rFonts w:eastAsia="Calibri" w:ascii="Rasa Light" w:hAnsi="Rasa Light"/>
+          <w:b w:val="false"/>
+          <w:bCs w:val="false"/>
+          <w:color w:val="auto"/>
+          <w:kern w:val="2"/>
+          <w:sz w:val="28"/>
+          <w:szCs w:val="28"/>
+          <w:u w:val="none"/>
+          <w:lang w:val="en-IN" w:eastAsia="en-US" w:bidi="ar-SA"/>
+        </w:rPr>
+        <w:tab/>
+        <w:t xml:space="preserve">- So we a user want to implement a secure architecture, we can achieve this by </w:t>
+        <w:tab/>
+        <w:tab/>
+        <w:tab/>
+        <w:tab/>
+        <w:t xml:space="preserve">configuring whether to allow or deny, inbound and outbound traffic NACL’s at </w:t>
+        <w:tab/>
+        <w:tab/>
+        <w:tab/>
+        <w:t xml:space="preserve">subnet level and security groups at Instance level which is statefull. This creates a </w:t>
+        <w:tab/>
+        <w:tab/>
+        <w:t>security at multiple levels.</w:t>
+      </w:r>
+    </w:p>
+    <w:p>
+      <w:pPr>
+        <w:pStyle w:val="NoSpacing"/>
+        <w:jc w:val="left"/>
+        <w:rPr>
+          <w:rFonts w:ascii="Rasa Light" w:hAnsi="Rasa Light" w:eastAsia="Calibri"/>
+          <w:b w:val="false"/>
+          <w:b w:val="false"/>
+          <w:bCs w:val="false"/>
+          <w:color w:val="auto"/>
+          <w:kern w:val="2"/>
+          <w:sz w:val="28"/>
+          <w:szCs w:val="28"/>
+          <w:u w:val="none"/>
+          <w:lang w:val="en-IN" w:eastAsia="en-US" w:bidi="ar-SA"/>
+        </w:rPr>
+      </w:pPr>
+      <w:r>
+        <w:rPr/>
+      </w:r>
+    </w:p>
+    <w:p>
+      <w:pPr>
+        <w:pStyle w:val="NoSpacing"/>
+        <w:jc w:val="left"/>
+        <w:rPr>
+          <w:rFonts w:ascii="Rasa Light" w:hAnsi="Rasa Light" w:eastAsia="Calibri"/>
+          <w:b w:val="false"/>
+          <w:b w:val="false"/>
+          <w:bCs w:val="false"/>
+          <w:color w:val="auto"/>
+          <w:kern w:val="2"/>
+          <w:sz w:val="28"/>
+          <w:szCs w:val="28"/>
+          <w:u w:val="none"/>
+          <w:lang w:val="en-IN" w:eastAsia="en-US" w:bidi="ar-SA"/>
+        </w:rPr>
+      </w:pPr>
+      <w:r>
+        <w:rPr>
+          <w:rFonts w:eastAsia="Calibri" w:ascii="Rasa Light" w:hAnsi="Rasa Light"/>
+          <w:b w:val="false"/>
+          <w:bCs w:val="false"/>
+          <w:color w:val="auto"/>
+          <w:kern w:val="2"/>
+          <w:sz w:val="28"/>
+          <w:szCs w:val="28"/>
+          <w:u w:val="none"/>
+          <w:lang w:val="en-IN" w:eastAsia="en-US" w:bidi="ar-SA"/>
+        </w:rPr>
+        <w:t>20. What is the difference between IAM user, groups, Roles and policies?</w:t>
+      </w:r>
+    </w:p>
+    <w:p>
+      <w:pPr>
+        <w:pStyle w:val="NoSpacing"/>
+        <w:jc w:val="left"/>
+        <w:rPr>
+          <w:rFonts w:ascii="Rasa Light" w:hAnsi="Rasa Light" w:eastAsia="Calibri"/>
+          <w:b w:val="false"/>
+          <w:b w:val="false"/>
+          <w:bCs w:val="false"/>
+          <w:color w:val="auto"/>
+          <w:kern w:val="2"/>
+          <w:sz w:val="28"/>
+          <w:szCs w:val="28"/>
+          <w:u w:val="none"/>
+          <w:lang w:val="en-IN" w:eastAsia="en-US" w:bidi="ar-SA"/>
+        </w:rPr>
+      </w:pPr>
+      <w:r>
+        <w:rPr>
+          <w:rFonts w:eastAsia="Calibri" w:ascii="Rasa Light" w:hAnsi="Rasa Light"/>
+          <w:b w:val="false"/>
+          <w:bCs w:val="false"/>
+          <w:color w:val="auto"/>
+          <w:kern w:val="2"/>
+          <w:sz w:val="28"/>
+          <w:szCs w:val="28"/>
+          <w:u w:val="none"/>
+          <w:lang w:val="en-IN" w:eastAsia="en-US" w:bidi="ar-SA"/>
+        </w:rPr>
+        <w:tab/>
+        <w:t xml:space="preserve">IAM is basically identity and access management, </w:t>
+      </w:r>
+    </w:p>
+    <w:p>
+      <w:pPr>
+        <w:pStyle w:val="NoSpacing"/>
+        <w:jc w:val="left"/>
+        <w:rPr>
+          <w:rFonts w:ascii="Rasa Light" w:hAnsi="Rasa Light" w:eastAsia="Calibri"/>
+          <w:b w:val="false"/>
+          <w:b w:val="false"/>
+          <w:bCs w:val="false"/>
+          <w:color w:val="auto"/>
+          <w:kern w:val="2"/>
+          <w:sz w:val="28"/>
+          <w:szCs w:val="28"/>
+          <w:u w:val="none"/>
+          <w:lang w:val="en-IN" w:eastAsia="en-US" w:bidi="ar-SA"/>
+        </w:rPr>
+      </w:pPr>
+      <w:r>
+        <w:rPr>
+          <w:rFonts w:eastAsia="Calibri" w:ascii="Rasa Light" w:hAnsi="Rasa Light"/>
+          <w:b w:val="false"/>
+          <w:bCs w:val="false"/>
+          <w:color w:val="auto"/>
+          <w:kern w:val="2"/>
+          <w:sz w:val="28"/>
+          <w:szCs w:val="28"/>
+          <w:u w:val="none"/>
+          <w:lang w:val="en-IN" w:eastAsia="en-US" w:bidi="ar-SA"/>
+        </w:rPr>
+        <w:tab/>
+        <w:t>- we can manage to create users who can access AWS</w:t>
+      </w:r>
+    </w:p>
+    <w:p>
+      <w:pPr>
+        <w:pStyle w:val="NoSpacing"/>
+        <w:jc w:val="left"/>
+        <w:rPr>
+          <w:rFonts w:ascii="Rasa Light" w:hAnsi="Rasa Light" w:eastAsia="Calibri"/>
+          <w:b w:val="false"/>
+          <w:b w:val="false"/>
+          <w:bCs w:val="false"/>
+          <w:color w:val="auto"/>
+          <w:kern w:val="2"/>
+          <w:sz w:val="28"/>
+          <w:szCs w:val="28"/>
+          <w:u w:val="none"/>
+          <w:lang w:val="en-IN" w:eastAsia="en-US" w:bidi="ar-SA"/>
+        </w:rPr>
+      </w:pPr>
+      <w:r>
+        <w:rPr>
+          <w:rFonts w:eastAsia="Calibri" w:ascii="Rasa Light" w:hAnsi="Rasa Light"/>
+          <w:b w:val="false"/>
+          <w:bCs w:val="false"/>
+          <w:color w:val="auto"/>
+          <w:kern w:val="2"/>
+          <w:sz w:val="28"/>
+          <w:szCs w:val="28"/>
+          <w:u w:val="none"/>
+          <w:lang w:val="en-IN" w:eastAsia="en-US" w:bidi="ar-SA"/>
+        </w:rPr>
+        <w:tab/>
+        <w:t xml:space="preserve">- groups allows to bring a certain set of users under an umbrella that does a certain set </w:t>
+        <w:tab/>
+        <w:t>of activities or require a certain set of permissions</w:t>
+      </w:r>
+    </w:p>
+    <w:p>
+      <w:pPr>
+        <w:pStyle w:val="NoSpacing"/>
+        <w:jc w:val="left"/>
+        <w:rPr>
+          <w:rFonts w:ascii="Rasa Light" w:hAnsi="Rasa Light" w:eastAsia="Calibri"/>
+          <w:b w:val="false"/>
+          <w:b w:val="false"/>
+          <w:bCs w:val="false"/>
+          <w:color w:val="auto"/>
+          <w:kern w:val="2"/>
+          <w:sz w:val="28"/>
+          <w:szCs w:val="28"/>
+          <w:u w:val="none"/>
+          <w:lang w:val="en-IN" w:eastAsia="en-US" w:bidi="ar-SA"/>
+        </w:rPr>
+      </w:pPr>
+      <w:r>
+        <w:rPr>
+          <w:rFonts w:eastAsia="Calibri" w:ascii="Rasa Light" w:hAnsi="Rasa Light"/>
+          <w:b w:val="false"/>
+          <w:bCs w:val="false"/>
+          <w:color w:val="auto"/>
+          <w:kern w:val="2"/>
+          <w:sz w:val="28"/>
+          <w:szCs w:val="28"/>
+          <w:u w:val="none"/>
+          <w:lang w:val="en-IN" w:eastAsia="en-US" w:bidi="ar-SA"/>
+        </w:rPr>
+        <w:tab/>
+        <w:t xml:space="preserve">- Roles are basically applied on AWS services to communicate with other AWS services </w:t>
+        <w:tab/>
+        <w:t>without the intervention of the a user</w:t>
+      </w:r>
+    </w:p>
+    <w:p>
+      <w:pPr>
+        <w:pStyle w:val="NoSpacing"/>
+        <w:jc w:val="left"/>
+        <w:rPr>
+          <w:rFonts w:ascii="Rasa Light" w:hAnsi="Rasa Light" w:eastAsia="Calibri"/>
+          <w:b w:val="false"/>
+          <w:b w:val="false"/>
+          <w:bCs w:val="false"/>
+          <w:color w:val="auto"/>
+          <w:kern w:val="2"/>
+          <w:sz w:val="28"/>
+          <w:szCs w:val="28"/>
+          <w:u w:val="none"/>
+          <w:lang w:val="en-IN" w:eastAsia="en-US" w:bidi="ar-SA"/>
+        </w:rPr>
+      </w:pPr>
+      <w:r>
+        <w:rPr>
+          <w:rFonts w:eastAsia="Calibri" w:ascii="Rasa Light" w:hAnsi="Rasa Light"/>
+          <w:b w:val="false"/>
+          <w:bCs w:val="false"/>
+          <w:color w:val="auto"/>
+          <w:kern w:val="2"/>
+          <w:sz w:val="28"/>
+          <w:szCs w:val="28"/>
+          <w:u w:val="none"/>
+          <w:lang w:val="en-IN" w:eastAsia="en-US" w:bidi="ar-SA"/>
+        </w:rPr>
+        <w:tab/>
+        <w:t xml:space="preserve">- Policies – they define the rules or authorizations or restrictions to AWS services, these </w:t>
+        <w:tab/>
+        <w:t>rule or policies can inturn be attached to users, groups or roles</w:t>
+      </w:r>
+    </w:p>
+    <w:p>
+      <w:pPr>
+        <w:pStyle w:val="NoSpacing"/>
+        <w:jc w:val="left"/>
+        <w:rPr>
+          <w:rFonts w:ascii="Rasa Light" w:hAnsi="Rasa Light" w:eastAsia="Calibri"/>
+          <w:b w:val="false"/>
+          <w:b w:val="false"/>
+          <w:bCs w:val="false"/>
+          <w:color w:val="auto"/>
+          <w:kern w:val="2"/>
+          <w:sz w:val="28"/>
+          <w:szCs w:val="28"/>
+          <w:u w:val="none"/>
+          <w:lang w:val="en-IN" w:eastAsia="en-US" w:bidi="ar-SA"/>
+        </w:rPr>
+      </w:pPr>
+      <w:r>
+        <w:rPr/>
+      </w:r>
+    </w:p>
+    <w:p>
+      <w:pPr>
+        <w:pStyle w:val="NoSpacing"/>
+        <w:jc w:val="left"/>
+        <w:rPr>
+          <w:rFonts w:ascii="Rasa Light" w:hAnsi="Rasa Light" w:eastAsia="Calibri"/>
+          <w:b w:val="false"/>
+          <w:b w:val="false"/>
+          <w:bCs w:val="false"/>
+          <w:color w:val="auto"/>
+          <w:kern w:val="2"/>
+          <w:sz w:val="28"/>
+          <w:szCs w:val="28"/>
+          <w:u w:val="none"/>
+          <w:lang w:val="en-IN" w:eastAsia="en-US" w:bidi="ar-SA"/>
+        </w:rPr>
+      </w:pPr>
+      <w:r>
+        <w:rPr>
+          <w:rFonts w:eastAsia="Calibri" w:ascii="Rasa Light" w:hAnsi="Rasa Light"/>
+          <w:b w:val="false"/>
+          <w:bCs w:val="false"/>
+          <w:color w:val="auto"/>
+          <w:kern w:val="2"/>
+          <w:sz w:val="28"/>
+          <w:szCs w:val="28"/>
+          <w:u w:val="none"/>
+          <w:lang w:val="en-IN" w:eastAsia="en-US" w:bidi="ar-SA"/>
+        </w:rPr>
+        <w:t>21. You have a private subnet in your VPC that contains a number of instances that should not have direct internet access. However, you still need to be able to securely access these instances for administrative purposes. How would you setup a bastion host to access these instances?</w:t>
+      </w:r>
+    </w:p>
+    <w:p>
+      <w:pPr>
+        <w:pStyle w:val="NoSpacing"/>
+        <w:jc w:val="left"/>
+        <w:rPr>
+          <w:rFonts w:ascii="Rasa Light" w:hAnsi="Rasa Light" w:eastAsia="Calibri"/>
+          <w:b w:val="false"/>
+          <w:b w:val="false"/>
+          <w:bCs w:val="false"/>
+          <w:color w:val="auto"/>
+          <w:kern w:val="2"/>
+          <w:sz w:val="28"/>
+          <w:szCs w:val="28"/>
+          <w:u w:val="none"/>
+          <w:lang w:val="en-IN" w:eastAsia="en-US" w:bidi="ar-SA"/>
+        </w:rPr>
+      </w:pPr>
+      <w:r>
+        <w:rPr>
+          <w:rFonts w:eastAsia="Calibri" w:ascii="Rasa Light" w:hAnsi="Rasa Light"/>
+          <w:b w:val="false"/>
+          <w:bCs w:val="false"/>
+          <w:color w:val="auto"/>
+          <w:kern w:val="2"/>
+          <w:sz w:val="28"/>
+          <w:szCs w:val="28"/>
+          <w:u w:val="none"/>
+          <w:lang w:val="en-IN" w:eastAsia="en-US" w:bidi="ar-SA"/>
+        </w:rPr>
+        <w:tab/>
+      </w:r>
+      <w:r>
+        <w:rPr>
+          <w:rFonts w:eastAsia="Calibri" w:ascii="Rasa Light" w:hAnsi="Rasa Light"/>
+          <w:b w:val="false"/>
+          <w:bCs w:val="false"/>
+          <w:color w:val="auto"/>
+          <w:kern w:val="2"/>
+          <w:sz w:val="28"/>
+          <w:szCs w:val="28"/>
+          <w:u w:val="none"/>
+          <w:lang w:val="en-IN" w:eastAsia="en-US" w:bidi="ar-SA"/>
+        </w:rPr>
+        <w:t xml:space="preserve">In order access the instance in private subnet we need to modify the inbound traffic of the security group of private instance to allow the ssh connection only from the security group of the instance that is associated with a public subnet. </w:t>
+      </w:r>
+    </w:p>
+    <w:p>
+      <w:pPr>
+        <w:pStyle w:val="NoSpacing"/>
+        <w:jc w:val="left"/>
+        <w:rPr>
+          <w:rFonts w:ascii="Rasa Light" w:hAnsi="Rasa Light" w:eastAsia="Calibri"/>
+          <w:b w:val="false"/>
+          <w:b w:val="false"/>
+          <w:bCs w:val="false"/>
+          <w:color w:val="auto"/>
+          <w:kern w:val="2"/>
+          <w:sz w:val="28"/>
+          <w:szCs w:val="28"/>
+          <w:u w:val="none"/>
+          <w:lang w:val="en-IN" w:eastAsia="en-US" w:bidi="ar-SA"/>
+        </w:rPr>
+      </w:pPr>
+      <w:r>
+        <w:rPr>
+          <w:rFonts w:eastAsia="Calibri" w:ascii="Rasa Light" w:hAnsi="Rasa Light"/>
+          <w:b w:val="false"/>
+          <w:bCs w:val="false"/>
+          <w:color w:val="auto"/>
+          <w:kern w:val="2"/>
+          <w:sz w:val="28"/>
+          <w:szCs w:val="28"/>
+          <w:u w:val="none"/>
+          <w:lang w:val="en-IN" w:eastAsia="en-US" w:bidi="ar-SA"/>
+        </w:rPr>
+        <w:tab/>
+        <w:t xml:space="preserve">Then connect to the public instance and use the key pair from the public instance to connect with the private instance IP address using “ssh -i key.pem </w:t>
+      </w:r>
+      <w:hyperlink r:id="rId6">
+        <w:r>
+          <w:rPr>
+            <w:rStyle w:val="InternetLink"/>
+            <w:rFonts w:eastAsia="Calibri" w:ascii="Rasa Light" w:hAnsi="Rasa Light"/>
+            <w:b w:val="false"/>
+            <w:bCs w:val="false"/>
+            <w:color w:val="auto"/>
+            <w:kern w:val="2"/>
+            <w:sz w:val="28"/>
+            <w:szCs w:val="28"/>
+            <w:u w:val="none"/>
+            <w:lang w:val="en-IN" w:eastAsia="en-US" w:bidi="ar-SA"/>
+          </w:rPr>
+          <w:t>user@private</w:t>
+        </w:r>
+      </w:hyperlink>
+      <w:r>
+        <w:rPr>
+          <w:rFonts w:eastAsia="Calibri" w:ascii="Rasa Light" w:hAnsi="Rasa Light"/>
+          <w:b w:val="false"/>
+          <w:bCs w:val="false"/>
+          <w:color w:val="auto"/>
+          <w:kern w:val="2"/>
+          <w:sz w:val="28"/>
+          <w:szCs w:val="28"/>
+          <w:u w:val="none"/>
+          <w:lang w:val="en-IN" w:eastAsia="en-US" w:bidi="ar-SA"/>
+        </w:rPr>
+        <w:t xml:space="preserve"> Ip”, since we associate a keypair for any instance create using launch, we can go with this approach</w:t>
+      </w:r>
+    </w:p>
+    <w:p>
+      <w:pPr>
+        <w:pStyle w:val="NoSpacing"/>
+        <w:jc w:val="left"/>
+        <w:rPr>
+          <w:rFonts w:ascii="Rasa Light" w:hAnsi="Rasa Light" w:eastAsia="Calibri"/>
+          <w:b w:val="false"/>
+          <w:b w:val="false"/>
+          <w:bCs w:val="false"/>
+          <w:color w:val="auto"/>
+          <w:kern w:val="2"/>
+          <w:sz w:val="28"/>
+          <w:szCs w:val="28"/>
+          <w:u w:val="none"/>
+          <w:lang w:val="en-IN" w:eastAsia="en-US" w:bidi="ar-SA"/>
+        </w:rPr>
+      </w:pPr>
+      <w:r>
+        <w:rPr/>
+      </w:r>
+    </w:p>
+    <w:p>
+      <w:pPr>
+        <w:pStyle w:val="NoSpacing"/>
+        <w:jc w:val="left"/>
+        <w:rPr>
+          <w:rFonts w:ascii="Rasa Light" w:hAnsi="Rasa Light" w:eastAsia="Calibri"/>
+          <w:b w:val="false"/>
+          <w:b w:val="false"/>
+          <w:bCs w:val="false"/>
+          <w:color w:val="auto"/>
+          <w:kern w:val="2"/>
+          <w:sz w:val="28"/>
+          <w:szCs w:val="28"/>
+          <w:u w:val="none"/>
+          <w:lang w:val="en-IN" w:eastAsia="en-US" w:bidi="ar-SA"/>
+        </w:rPr>
+      </w:pPr>
+      <w:r>
+        <w:rPr>
+          <w:rFonts w:eastAsia="Calibri" w:ascii="Rasa Light" w:hAnsi="Rasa Light"/>
+          <w:b w:val="false"/>
+          <w:bCs w:val="false"/>
+          <w:color w:val="auto"/>
+          <w:kern w:val="2"/>
+          <w:sz w:val="28"/>
+          <w:szCs w:val="28"/>
+          <w:u w:val="none"/>
+          <w:lang w:val="en-IN" w:eastAsia="en-US" w:bidi="ar-SA"/>
+        </w:rPr>
+        <w:t>22. What is the default policy that is attached when a user is created?</w:t>
+      </w:r>
+    </w:p>
+    <w:p>
+      <w:pPr>
+        <w:pStyle w:val="NoSpacing"/>
+        <w:jc w:val="left"/>
+        <w:rPr>
+          <w:rFonts w:ascii="Rasa Light" w:hAnsi="Rasa Light" w:eastAsia="Calibri"/>
+          <w:b w:val="false"/>
+          <w:b w:val="false"/>
+          <w:bCs w:val="false"/>
+          <w:color w:val="auto"/>
+          <w:kern w:val="2"/>
+          <w:sz w:val="28"/>
+          <w:szCs w:val="28"/>
+          <w:u w:val="none"/>
+          <w:lang w:val="en-IN" w:eastAsia="en-US" w:bidi="ar-SA"/>
+        </w:rPr>
+      </w:pPr>
+      <w:r>
+        <w:rPr>
+          <w:rFonts w:eastAsia="Calibri" w:ascii="Rasa Light" w:hAnsi="Rasa Light"/>
+          <w:b w:val="false"/>
+          <w:bCs w:val="false"/>
+          <w:color w:val="auto"/>
+          <w:kern w:val="2"/>
+          <w:sz w:val="28"/>
+          <w:szCs w:val="28"/>
+          <w:u w:val="none"/>
+          <w:lang w:val="en-IN" w:eastAsia="en-US" w:bidi="ar-SA"/>
+        </w:rPr>
+        <w:tab/>
+        <w:t>Password change policy is the default policy that is attached during a user creation</w:t>
+      </w:r>
+    </w:p>
+    <w:p>
+      <w:pPr>
+        <w:pStyle w:val="NoSpacing"/>
+        <w:jc w:val="left"/>
+        <w:rPr>
+          <w:rFonts w:ascii="Rasa Light" w:hAnsi="Rasa Light" w:eastAsia="Calibri"/>
+          <w:b w:val="false"/>
+          <w:b w:val="false"/>
+          <w:bCs w:val="false"/>
+          <w:color w:val="auto"/>
+          <w:kern w:val="2"/>
+          <w:sz w:val="28"/>
+          <w:szCs w:val="28"/>
+          <w:u w:val="none"/>
+          <w:lang w:val="en-IN" w:eastAsia="en-US" w:bidi="ar-SA"/>
+        </w:rPr>
+      </w:pPr>
+      <w:r>
+        <w:rPr/>
+      </w:r>
+    </w:p>
+    <w:p>
+      <w:pPr>
+        <w:pStyle w:val="NoSpacing"/>
+        <w:jc w:val="left"/>
+        <w:rPr>
+          <w:rFonts w:ascii="Rasa Light" w:hAnsi="Rasa Light" w:eastAsia="Calibri"/>
+          <w:b w:val="false"/>
+          <w:b w:val="false"/>
+          <w:bCs w:val="false"/>
+          <w:color w:val="auto"/>
+          <w:kern w:val="2"/>
+          <w:sz w:val="28"/>
+          <w:szCs w:val="28"/>
+          <w:u w:val="none"/>
+          <w:lang w:val="en-IN" w:eastAsia="en-US" w:bidi="ar-SA"/>
+        </w:rPr>
+      </w:pPr>
+      <w:r>
+        <w:rPr>
+          <w:rFonts w:eastAsia="Calibri" w:ascii="Rasa Light" w:hAnsi="Rasa Light"/>
+          <w:b w:val="false"/>
+          <w:bCs w:val="false"/>
+          <w:color w:val="auto"/>
+          <w:kern w:val="2"/>
+          <w:sz w:val="28"/>
+          <w:szCs w:val="28"/>
+          <w:u w:val="none"/>
+          <w:lang w:val="en-IN" w:eastAsia="en-US" w:bidi="ar-SA"/>
+        </w:rPr>
+        <w:t>23. What are the different components of a policy?</w:t>
+      </w:r>
+    </w:p>
+    <w:p>
+      <w:pPr>
+        <w:pStyle w:val="NoSpacing"/>
+        <w:jc w:val="left"/>
+        <w:rPr>
+          <w:rFonts w:ascii="Rasa Light" w:hAnsi="Rasa Light" w:eastAsia="Calibri"/>
+          <w:b w:val="false"/>
+          <w:b w:val="false"/>
+          <w:bCs w:val="false"/>
+          <w:color w:val="auto"/>
+          <w:kern w:val="2"/>
+          <w:sz w:val="28"/>
+          <w:szCs w:val="28"/>
+          <w:u w:val="none"/>
+          <w:lang w:val="en-IN" w:eastAsia="en-US" w:bidi="ar-SA"/>
+        </w:rPr>
+      </w:pPr>
+      <w:r>
+        <w:rPr>
+          <w:rFonts w:eastAsia="Calibri" w:ascii="Rasa Light" w:hAnsi="Rasa Light"/>
+          <w:b w:val="false"/>
+          <w:bCs w:val="false"/>
+          <w:color w:val="auto"/>
+          <w:kern w:val="2"/>
+          <w:sz w:val="28"/>
+          <w:szCs w:val="28"/>
+          <w:u w:val="none"/>
+          <w:lang w:val="en-IN" w:eastAsia="en-US" w:bidi="ar-SA"/>
+        </w:rPr>
+        <w:tab/>
+        <w:t>A policy consists of a</w:t>
+        <w:br/>
+        <w:tab/>
+        <w:t>Version</w:t>
+      </w:r>
+    </w:p>
+    <w:p>
+      <w:pPr>
+        <w:pStyle w:val="NoSpacing"/>
+        <w:jc w:val="left"/>
+        <w:rPr>
+          <w:rFonts w:ascii="Rasa Light" w:hAnsi="Rasa Light" w:eastAsia="Calibri"/>
+          <w:b w:val="false"/>
+          <w:b w:val="false"/>
+          <w:bCs w:val="false"/>
+          <w:color w:val="auto"/>
+          <w:kern w:val="2"/>
+          <w:sz w:val="28"/>
+          <w:szCs w:val="28"/>
+          <w:u w:val="none"/>
+          <w:lang w:val="en-IN" w:eastAsia="en-US" w:bidi="ar-SA"/>
+        </w:rPr>
+      </w:pPr>
+      <w:r>
+        <w:rPr>
+          <w:rFonts w:eastAsia="Calibri" w:ascii="Rasa Light" w:hAnsi="Rasa Light"/>
+          <w:b w:val="false"/>
+          <w:bCs w:val="false"/>
+          <w:color w:val="auto"/>
+          <w:kern w:val="2"/>
+          <w:sz w:val="28"/>
+          <w:szCs w:val="28"/>
+          <w:u w:val="none"/>
+          <w:lang w:val="en-IN" w:eastAsia="en-US" w:bidi="ar-SA"/>
+        </w:rPr>
+        <w:tab/>
+        <w:t>Statement</w:t>
+      </w:r>
+    </w:p>
+    <w:p>
+      <w:pPr>
+        <w:pStyle w:val="NoSpacing"/>
+        <w:jc w:val="left"/>
+        <w:rPr>
+          <w:rFonts w:ascii="Rasa Light" w:hAnsi="Rasa Light" w:eastAsia="Calibri"/>
+          <w:b w:val="false"/>
+          <w:b w:val="false"/>
+          <w:bCs w:val="false"/>
+          <w:color w:val="auto"/>
+          <w:kern w:val="2"/>
+          <w:sz w:val="28"/>
+          <w:szCs w:val="28"/>
+          <w:u w:val="none"/>
+          <w:lang w:val="en-IN" w:eastAsia="en-US" w:bidi="ar-SA"/>
+        </w:rPr>
+      </w:pPr>
+      <w:r>
+        <w:rPr>
+          <w:rFonts w:eastAsia="Calibri" w:ascii="Rasa Light" w:hAnsi="Rasa Light"/>
+          <w:b w:val="false"/>
+          <w:bCs w:val="false"/>
+          <w:color w:val="auto"/>
+          <w:kern w:val="2"/>
+          <w:sz w:val="28"/>
+          <w:szCs w:val="28"/>
+          <w:u w:val="none"/>
+          <w:lang w:val="en-IN" w:eastAsia="en-US" w:bidi="ar-SA"/>
+        </w:rPr>
+        <w:tab/>
+        <w:tab/>
+        <w:t>Effect</w:t>
+      </w:r>
+    </w:p>
+    <w:p>
+      <w:pPr>
+        <w:pStyle w:val="NoSpacing"/>
+        <w:jc w:val="left"/>
+        <w:rPr>
+          <w:rFonts w:ascii="Rasa Light" w:hAnsi="Rasa Light" w:eastAsia="Calibri"/>
+          <w:b w:val="false"/>
+          <w:b w:val="false"/>
+          <w:bCs w:val="false"/>
+          <w:color w:val="auto"/>
+          <w:kern w:val="2"/>
+          <w:sz w:val="28"/>
+          <w:szCs w:val="28"/>
+          <w:u w:val="none"/>
+          <w:lang w:val="en-IN" w:eastAsia="en-US" w:bidi="ar-SA"/>
+        </w:rPr>
+      </w:pPr>
+      <w:r>
+        <w:rPr>
+          <w:rFonts w:eastAsia="Calibri" w:ascii="Rasa Light" w:hAnsi="Rasa Light"/>
+          <w:b w:val="false"/>
+          <w:bCs w:val="false"/>
+          <w:color w:val="auto"/>
+          <w:kern w:val="2"/>
+          <w:sz w:val="28"/>
+          <w:szCs w:val="28"/>
+          <w:u w:val="none"/>
+          <w:lang w:val="en-IN" w:eastAsia="en-US" w:bidi="ar-SA"/>
+        </w:rPr>
+        <w:tab/>
+        <w:tab/>
+        <w:t>Action</w:t>
+      </w:r>
+    </w:p>
+    <w:p>
+      <w:pPr>
+        <w:pStyle w:val="NoSpacing"/>
+        <w:jc w:val="left"/>
+        <w:rPr>
+          <w:rFonts w:ascii="Rasa Light" w:hAnsi="Rasa Light" w:eastAsia="Calibri"/>
+          <w:b w:val="false"/>
+          <w:b w:val="false"/>
+          <w:bCs w:val="false"/>
+          <w:color w:val="auto"/>
+          <w:kern w:val="2"/>
+          <w:sz w:val="28"/>
+          <w:szCs w:val="28"/>
+          <w:u w:val="none"/>
+          <w:lang w:val="en-IN" w:eastAsia="en-US" w:bidi="ar-SA"/>
+        </w:rPr>
+      </w:pPr>
+      <w:r>
+        <w:rPr>
+          <w:rFonts w:eastAsia="Calibri" w:ascii="Rasa Light" w:hAnsi="Rasa Light"/>
+          <w:b w:val="false"/>
+          <w:bCs w:val="false"/>
+          <w:color w:val="auto"/>
+          <w:kern w:val="2"/>
+          <w:sz w:val="28"/>
+          <w:szCs w:val="28"/>
+          <w:u w:val="none"/>
+          <w:lang w:val="en-IN" w:eastAsia="en-US" w:bidi="ar-SA"/>
+        </w:rPr>
+        <w:tab/>
+        <w:tab/>
+        <w:t>Principal</w:t>
+      </w:r>
+    </w:p>
+    <w:p>
+      <w:pPr>
+        <w:pStyle w:val="NoSpacing"/>
+        <w:jc w:val="left"/>
+        <w:rPr>
+          <w:rFonts w:ascii="Rasa Light" w:hAnsi="Rasa Light" w:eastAsia="Calibri"/>
+          <w:b w:val="false"/>
+          <w:b w:val="false"/>
+          <w:bCs w:val="false"/>
+          <w:color w:val="auto"/>
+          <w:kern w:val="2"/>
+          <w:sz w:val="28"/>
+          <w:szCs w:val="28"/>
+          <w:u w:val="none"/>
+          <w:lang w:val="en-IN" w:eastAsia="en-US" w:bidi="ar-SA"/>
+        </w:rPr>
+      </w:pPr>
+      <w:r>
+        <w:rPr>
+          <w:rFonts w:eastAsia="Calibri" w:ascii="Rasa Light" w:hAnsi="Rasa Light"/>
+          <w:b w:val="false"/>
+          <w:bCs w:val="false"/>
+          <w:color w:val="auto"/>
+          <w:kern w:val="2"/>
+          <w:sz w:val="28"/>
+          <w:szCs w:val="28"/>
+          <w:u w:val="none"/>
+          <w:lang w:val="en-IN" w:eastAsia="en-US" w:bidi="ar-SA"/>
+        </w:rPr>
+        <w:tab/>
+        <w:tab/>
+        <w:t>Resource</w:t>
+      </w:r>
+    </w:p>
+    <w:p>
+      <w:pPr>
+        <w:pStyle w:val="NoSpacing"/>
+        <w:jc w:val="left"/>
+        <w:rPr>
+          <w:rFonts w:ascii="Rasa Light" w:hAnsi="Rasa Light" w:eastAsia="Calibri"/>
+          <w:b w:val="false"/>
+          <w:b w:val="false"/>
+          <w:bCs w:val="false"/>
+          <w:color w:val="auto"/>
+          <w:kern w:val="2"/>
+          <w:sz w:val="28"/>
+          <w:szCs w:val="28"/>
+          <w:u w:val="none"/>
+          <w:lang w:val="en-IN" w:eastAsia="en-US" w:bidi="ar-SA"/>
+        </w:rPr>
+      </w:pPr>
+      <w:r>
+        <w:rPr>
+          <w:rFonts w:eastAsia="Calibri" w:ascii="Rasa Light" w:hAnsi="Rasa Light"/>
+          <w:b w:val="false"/>
+          <w:bCs w:val="false"/>
+          <w:color w:val="auto"/>
+          <w:kern w:val="2"/>
+          <w:sz w:val="28"/>
+          <w:szCs w:val="28"/>
+          <w:u w:val="none"/>
+          <w:lang w:val="en-IN" w:eastAsia="en-US" w:bidi="ar-SA"/>
+        </w:rPr>
+        <w:t>24. What is an AWS managed policy?</w:t>
+      </w:r>
+    </w:p>
+    <w:p>
+      <w:pPr>
+        <w:pStyle w:val="NoSpacing"/>
+        <w:jc w:val="left"/>
+        <w:rPr>
+          <w:rFonts w:ascii="Rasa Light" w:hAnsi="Rasa Light" w:eastAsia="Calibri"/>
+          <w:b w:val="false"/>
+          <w:b w:val="false"/>
+          <w:bCs w:val="false"/>
+          <w:color w:val="auto"/>
+          <w:kern w:val="2"/>
+          <w:sz w:val="28"/>
+          <w:szCs w:val="28"/>
+          <w:u w:val="none"/>
+          <w:lang w:val="en-IN" w:eastAsia="en-US" w:bidi="ar-SA"/>
+        </w:rPr>
+      </w:pPr>
+      <w:r>
+        <w:rPr>
+          <w:rFonts w:eastAsia="Calibri" w:ascii="Rasa Light" w:hAnsi="Rasa Light"/>
+          <w:b w:val="false"/>
+          <w:bCs w:val="false"/>
+          <w:color w:val="auto"/>
+          <w:kern w:val="2"/>
+          <w:sz w:val="28"/>
+          <w:szCs w:val="28"/>
+          <w:u w:val="none"/>
+          <w:lang w:val="en-IN" w:eastAsia="en-US" w:bidi="ar-SA"/>
+        </w:rPr>
+        <w:tab/>
+        <w:t>AWS managed policy are pre-defined policies by AWS, There are the most commonly used  set of the policies that can be attached to a user, role or a group.</w:t>
+      </w:r>
+    </w:p>
+    <w:p>
+      <w:pPr>
+        <w:pStyle w:val="NoSpacing"/>
+        <w:jc w:val="left"/>
+        <w:rPr>
+          <w:rFonts w:ascii="Rasa Light" w:hAnsi="Rasa Light" w:eastAsia="Calibri"/>
+          <w:b w:val="false"/>
+          <w:b w:val="false"/>
+          <w:bCs w:val="false"/>
+          <w:color w:val="auto"/>
+          <w:kern w:val="2"/>
+          <w:sz w:val="28"/>
+          <w:szCs w:val="28"/>
+          <w:u w:val="none"/>
+          <w:lang w:val="en-IN" w:eastAsia="en-US" w:bidi="ar-SA"/>
+        </w:rPr>
+      </w:pPr>
+      <w:r>
+        <w:rPr/>
+      </w:r>
+    </w:p>
+    <w:p>
+      <w:pPr>
+        <w:pStyle w:val="NoSpacing"/>
+        <w:jc w:val="left"/>
+        <w:rPr>
+          <w:rFonts w:ascii="Rasa Light" w:hAnsi="Rasa Light" w:eastAsia="Calibri"/>
+          <w:b w:val="false"/>
+          <w:b w:val="false"/>
+          <w:bCs w:val="false"/>
+          <w:color w:val="auto"/>
+          <w:kern w:val="2"/>
+          <w:sz w:val="28"/>
+          <w:szCs w:val="28"/>
+          <w:u w:val="none"/>
+          <w:lang w:val="en-IN" w:eastAsia="en-US" w:bidi="ar-SA"/>
+        </w:rPr>
+      </w:pPr>
+      <w:r>
+        <w:rPr>
+          <w:rFonts w:eastAsia="Calibri" w:ascii="Rasa Light" w:hAnsi="Rasa Light"/>
+          <w:b w:val="false"/>
+          <w:bCs w:val="false"/>
+          <w:color w:val="auto"/>
+          <w:kern w:val="2"/>
+          <w:sz w:val="28"/>
+          <w:szCs w:val="28"/>
+          <w:u w:val="none"/>
+          <w:lang w:val="en-IN" w:eastAsia="en-US" w:bidi="ar-SA"/>
+        </w:rPr>
+        <w:t>25. What are the types of EC2 instances?</w:t>
+      </w:r>
+    </w:p>
+    <w:p>
+      <w:pPr>
+        <w:pStyle w:val="NoSpacing"/>
+        <w:jc w:val="left"/>
+        <w:rPr>
+          <w:rFonts w:ascii="Rasa Light" w:hAnsi="Rasa Light" w:eastAsia="Calibri"/>
+          <w:b w:val="false"/>
+          <w:b w:val="false"/>
+          <w:bCs w:val="false"/>
+          <w:color w:val="auto"/>
+          <w:kern w:val="2"/>
+          <w:sz w:val="28"/>
+          <w:szCs w:val="28"/>
+          <w:u w:val="none"/>
+          <w:lang w:val="en-IN" w:eastAsia="en-US" w:bidi="ar-SA"/>
+        </w:rPr>
+      </w:pPr>
+      <w:r>
+        <w:rPr>
+          <w:rFonts w:eastAsia="Calibri" w:ascii="Rasa Light" w:hAnsi="Rasa Light"/>
+          <w:b w:val="false"/>
+          <w:bCs w:val="false"/>
+          <w:color w:val="auto"/>
+          <w:kern w:val="2"/>
+          <w:sz w:val="28"/>
+          <w:szCs w:val="28"/>
+          <w:u w:val="none"/>
+          <w:lang w:val="en-IN" w:eastAsia="en-US" w:bidi="ar-SA"/>
+        </w:rPr>
+        <w:tab/>
+        <w:t>There are multiple type of EC2 instances and based on the provision of AWS they might differ, They are – General Purpose, Compute Optimized, Memory Optimized, Storage Optimized,   Accelerated Computing, High Performance Compute Instances</w:t>
+      </w:r>
+    </w:p>
+    <w:p>
+      <w:pPr>
+        <w:pStyle w:val="NoSpacing"/>
+        <w:jc w:val="left"/>
+        <w:rPr>
+          <w:rFonts w:ascii="Rasa Light" w:hAnsi="Rasa Light" w:eastAsia="Calibri"/>
+          <w:b w:val="false"/>
+          <w:b w:val="false"/>
+          <w:bCs w:val="false"/>
+          <w:color w:val="auto"/>
+          <w:kern w:val="2"/>
+          <w:sz w:val="28"/>
+          <w:szCs w:val="28"/>
+          <w:u w:val="none"/>
+          <w:lang w:val="en-IN" w:eastAsia="en-US" w:bidi="ar-SA"/>
+        </w:rPr>
+      </w:pPr>
+      <w:r>
+        <w:rPr/>
+      </w:r>
+    </w:p>
+    <w:p>
+      <w:pPr>
+        <w:pStyle w:val="NoSpacing"/>
+        <w:jc w:val="left"/>
+        <w:rPr>
+          <w:rFonts w:ascii="Rasa Light" w:hAnsi="Rasa Light" w:eastAsia="Calibri"/>
+          <w:b w:val="false"/>
+          <w:b w:val="false"/>
+          <w:bCs w:val="false"/>
+          <w:color w:val="auto"/>
+          <w:kern w:val="2"/>
+          <w:sz w:val="28"/>
+          <w:szCs w:val="28"/>
+          <w:u w:val="none"/>
+          <w:lang w:val="en-IN" w:eastAsia="en-US" w:bidi="ar-SA"/>
+        </w:rPr>
+      </w:pPr>
+      <w:r>
+        <w:rPr>
+          <w:rFonts w:eastAsia="Calibri" w:ascii="Rasa Light" w:hAnsi="Rasa Light"/>
+          <w:b w:val="false"/>
+          <w:bCs w:val="false"/>
+          <w:color w:val="auto"/>
+          <w:kern w:val="2"/>
+          <w:sz w:val="28"/>
+          <w:szCs w:val="28"/>
+          <w:u w:val="none"/>
+          <w:lang w:val="en-IN" w:eastAsia="en-US" w:bidi="ar-SA"/>
+        </w:rPr>
+        <w:t>26. How do you select the EC2 instance region?</w:t>
+      </w:r>
+    </w:p>
+    <w:p>
+      <w:pPr>
+        <w:pStyle w:val="NoSpacing"/>
+        <w:jc w:val="left"/>
+        <w:rPr>
+          <w:rFonts w:ascii="Rasa Light" w:hAnsi="Rasa Light" w:eastAsia="Calibri"/>
+          <w:b w:val="false"/>
+          <w:b w:val="false"/>
+          <w:bCs w:val="false"/>
+          <w:color w:val="auto"/>
+          <w:kern w:val="2"/>
+          <w:sz w:val="28"/>
+          <w:szCs w:val="28"/>
+          <w:u w:val="none"/>
+          <w:lang w:val="en-IN" w:eastAsia="en-US" w:bidi="ar-SA"/>
+        </w:rPr>
+      </w:pPr>
+      <w:r>
+        <w:rPr>
+          <w:rFonts w:eastAsia="Calibri" w:ascii="Rasa Light" w:hAnsi="Rasa Light"/>
+          <w:b w:val="false"/>
+          <w:bCs w:val="false"/>
+          <w:color w:val="auto"/>
+          <w:kern w:val="2"/>
+          <w:sz w:val="28"/>
+          <w:szCs w:val="28"/>
+          <w:u w:val="none"/>
+          <w:lang w:val="en-IN" w:eastAsia="en-US" w:bidi="ar-SA"/>
+        </w:rPr>
+        <w:tab/>
+        <w:t>While selecting a region for deploying a EC2 instance, we need consider few of the below things</w:t>
+      </w:r>
+    </w:p>
+    <w:p>
+      <w:pPr>
+        <w:pStyle w:val="NoSpacing"/>
+        <w:jc w:val="left"/>
+        <w:rPr>
+          <w:rFonts w:ascii="Rasa Light" w:hAnsi="Rasa Light" w:eastAsia="Calibri"/>
+          <w:b w:val="false"/>
+          <w:b w:val="false"/>
+          <w:bCs w:val="false"/>
+          <w:color w:val="auto"/>
+          <w:kern w:val="2"/>
+          <w:sz w:val="28"/>
+          <w:szCs w:val="28"/>
+          <w:u w:val="none"/>
+          <w:lang w:val="en-IN" w:eastAsia="en-US" w:bidi="ar-SA"/>
+        </w:rPr>
+      </w:pPr>
+      <w:r>
+        <w:rPr>
+          <w:rFonts w:eastAsia="Calibri" w:ascii="Rasa Light" w:hAnsi="Rasa Light"/>
+          <w:b w:val="false"/>
+          <w:bCs w:val="false"/>
+          <w:color w:val="auto"/>
+          <w:kern w:val="2"/>
+          <w:sz w:val="28"/>
+          <w:szCs w:val="28"/>
+          <w:u w:val="none"/>
+          <w:lang w:val="en-IN" w:eastAsia="en-US" w:bidi="ar-SA"/>
+        </w:rPr>
+        <w:t>1. Latency – How far is the end user or the client from the nearest region available, as the closer the region the lower the latency</w:t>
+      </w:r>
+    </w:p>
+    <w:p>
+      <w:pPr>
+        <w:pStyle w:val="NoSpacing"/>
+        <w:jc w:val="left"/>
+        <w:rPr>
+          <w:rFonts w:ascii="Rasa Light" w:hAnsi="Rasa Light" w:eastAsia="Calibri"/>
+          <w:b w:val="false"/>
+          <w:b w:val="false"/>
+          <w:bCs w:val="false"/>
+          <w:color w:val="auto"/>
+          <w:kern w:val="2"/>
+          <w:sz w:val="28"/>
+          <w:szCs w:val="28"/>
+          <w:u w:val="none"/>
+          <w:lang w:val="en-IN" w:eastAsia="en-US" w:bidi="ar-SA"/>
+        </w:rPr>
+      </w:pPr>
+      <w:r>
+        <w:rPr>
+          <w:rFonts w:eastAsia="Calibri" w:ascii="Rasa Light" w:hAnsi="Rasa Light"/>
+          <w:b w:val="false"/>
+          <w:bCs w:val="false"/>
+          <w:color w:val="auto"/>
+          <w:kern w:val="2"/>
+          <w:sz w:val="28"/>
+          <w:szCs w:val="28"/>
+          <w:u w:val="none"/>
+          <w:lang w:val="en-IN" w:eastAsia="en-US" w:bidi="ar-SA"/>
+        </w:rPr>
+        <w:t>2. Compliance – If the client has to be complaint with the geographical limitations or a government mandate</w:t>
+      </w:r>
+    </w:p>
+    <w:p>
+      <w:pPr>
+        <w:pStyle w:val="NoSpacing"/>
+        <w:jc w:val="left"/>
+        <w:rPr>
+          <w:rFonts w:ascii="Rasa Light" w:hAnsi="Rasa Light" w:eastAsia="Calibri"/>
+          <w:b w:val="false"/>
+          <w:b w:val="false"/>
+          <w:bCs w:val="false"/>
+          <w:color w:val="auto"/>
+          <w:kern w:val="2"/>
+          <w:sz w:val="28"/>
+          <w:szCs w:val="28"/>
+          <w:u w:val="none"/>
+          <w:lang w:val="en-IN" w:eastAsia="en-US" w:bidi="ar-SA"/>
+        </w:rPr>
+      </w:pPr>
+      <w:r>
+        <w:rPr>
+          <w:rFonts w:eastAsia="Calibri" w:ascii="Rasa Light" w:hAnsi="Rasa Light"/>
+          <w:b w:val="false"/>
+          <w:bCs w:val="false"/>
+          <w:color w:val="auto"/>
+          <w:kern w:val="2"/>
+          <w:sz w:val="28"/>
+          <w:szCs w:val="28"/>
+          <w:u w:val="none"/>
+          <w:lang w:val="en-IN" w:eastAsia="en-US" w:bidi="ar-SA"/>
+        </w:rPr>
+        <w:t>3. Services – Check if the region has access to all the AWS services</w:t>
+      </w:r>
+    </w:p>
+    <w:p>
+      <w:pPr>
+        <w:pStyle w:val="NoSpacing"/>
+        <w:jc w:val="left"/>
+        <w:rPr>
+          <w:rFonts w:ascii="Rasa Light" w:hAnsi="Rasa Light" w:eastAsia="Calibri"/>
+          <w:b w:val="false"/>
+          <w:b w:val="false"/>
+          <w:bCs w:val="false"/>
+          <w:color w:val="auto"/>
+          <w:kern w:val="2"/>
+          <w:sz w:val="28"/>
+          <w:szCs w:val="28"/>
+          <w:u w:val="none"/>
+          <w:lang w:val="en-IN" w:eastAsia="en-US" w:bidi="ar-SA"/>
+        </w:rPr>
+      </w:pPr>
+      <w:r>
+        <w:rPr>
+          <w:rFonts w:eastAsia="Calibri" w:ascii="Rasa Light" w:hAnsi="Rasa Light"/>
+          <w:b w:val="false"/>
+          <w:bCs w:val="false"/>
+          <w:color w:val="auto"/>
+          <w:kern w:val="2"/>
+          <w:sz w:val="28"/>
+          <w:szCs w:val="28"/>
+          <w:u w:val="none"/>
+          <w:lang w:val="en-IN" w:eastAsia="en-US" w:bidi="ar-SA"/>
+        </w:rPr>
+        <w:t>4. Pricing – Pricing varies between regions, so it is a good approach to evaluate the pricing</w:t>
+      </w:r>
+    </w:p>
+    <w:p>
+      <w:pPr>
+        <w:pStyle w:val="NoSpacing"/>
+        <w:jc w:val="left"/>
+        <w:rPr>
+          <w:rFonts w:ascii="Rasa Light" w:hAnsi="Rasa Light" w:eastAsia="Calibri"/>
+          <w:b w:val="false"/>
+          <w:b w:val="false"/>
+          <w:bCs w:val="false"/>
+          <w:color w:val="auto"/>
+          <w:kern w:val="2"/>
+          <w:sz w:val="28"/>
+          <w:szCs w:val="28"/>
+          <w:u w:val="none"/>
+          <w:lang w:val="en-IN" w:eastAsia="en-US" w:bidi="ar-SA"/>
+        </w:rPr>
+      </w:pPr>
+      <w:r>
+        <w:rPr>
+          <w:rFonts w:eastAsia="Calibri" w:ascii="Rasa Light" w:hAnsi="Rasa Light"/>
+          <w:b w:val="false"/>
+          <w:bCs w:val="false"/>
+          <w:color w:val="auto"/>
+          <w:kern w:val="2"/>
+          <w:sz w:val="28"/>
+          <w:szCs w:val="28"/>
+          <w:u w:val="none"/>
+          <w:lang w:val="en-IN" w:eastAsia="en-US" w:bidi="ar-SA"/>
+        </w:rPr>
+        <w:t>5. Durability – Selecting multiple AZ’s in a region to ensure high availablity</w:t>
+      </w:r>
+    </w:p>
+    <w:p>
+      <w:pPr>
+        <w:pStyle w:val="NoSpacing"/>
+        <w:jc w:val="left"/>
+        <w:rPr>
+          <w:rFonts w:ascii="Rasa Light" w:hAnsi="Rasa Light" w:eastAsia="Calibri"/>
+          <w:b w:val="false"/>
+          <w:b w:val="false"/>
+          <w:bCs w:val="false"/>
+          <w:color w:val="auto"/>
+          <w:kern w:val="2"/>
+          <w:sz w:val="28"/>
+          <w:szCs w:val="28"/>
+          <w:u w:val="none"/>
+          <w:lang w:val="en-IN" w:eastAsia="en-US" w:bidi="ar-SA"/>
+        </w:rPr>
+      </w:pPr>
+      <w:r>
+        <w:rPr>
+          <w:rFonts w:eastAsia="Calibri" w:ascii="Rasa Light" w:hAnsi="Rasa Light"/>
+          <w:b w:val="false"/>
+          <w:bCs w:val="false"/>
+          <w:color w:val="auto"/>
+          <w:kern w:val="2"/>
+          <w:sz w:val="28"/>
+          <w:szCs w:val="28"/>
+          <w:u w:val="none"/>
+          <w:lang w:val="en-IN" w:eastAsia="en-US" w:bidi="ar-SA"/>
+        </w:rPr>
+        <w:tab/>
+        <w:tab/>
       </w:r>
     </w:p>
     <w:sectPr>
@@ -12173,7 +13815,7 @@
     <w:pPr>
       <w:widowControl/>
       <w:suppressAutoHyphens w:val="true"/>
-      <w:overflowPunct w:val="false"/>
+      <w:overflowPunct w:val="true"/>
       <w:bidi w:val="0"/>
       <w:spacing w:lineRule="auto" w:line="259" w:before="0" w:after="160"/>
       <w:jc w:val="left"/>
@@ -12296,7 +13938,7 @@
     <w:pPr>
       <w:widowControl/>
       <w:suppressAutoHyphens w:val="true"/>
-      <w:overflowPunct w:val="false"/>
+      <w:overflowPunct w:val="true"/>
       <w:bidi w:val="0"/>
       <w:spacing w:before="0" w:after="0"/>
       <w:jc w:val="left"/>

</xml_diff>

<commit_message>
added new questions to aws documentation
</commit_message>
<xml_diff>
--- a/aws-documentation.docx
+++ b/aws-documentation.docx
@@ -3085,6 +3085,162 @@
         <w:pStyle w:val="NoSpacing"/>
         <w:rPr>
           <w:rFonts w:ascii="Liberation Serif" w:hAnsi="Liberation Serif"/>
+          <w:b/>
+          <w:b/>
+          <w:bCs/>
+          <w:i/>
+          <w:i/>
+          <w:iCs/>
+          <w:sz w:val="28"/>
+          <w:szCs w:val="28"/>
+        </w:rPr>
+      </w:pPr>
+      <w:r>
+        <w:rPr>
+          <w:rFonts w:ascii="Liberation Serif" w:hAnsi="Liberation Serif"/>
+          <w:b/>
+          <w:bCs/>
+          <w:i/>
+          <w:iCs/>
+          <w:sz w:val="28"/>
+          <w:szCs w:val="28"/>
+        </w:rPr>
+        <w:t>Route 53:</w:t>
+      </w:r>
+    </w:p>
+    <w:p>
+      <w:pPr>
+        <w:pStyle w:val="NoSpacing"/>
+        <w:rPr>
+          <w:rFonts w:ascii="Liberation Serif" w:hAnsi="Liberation Serif"/>
+          <w:sz w:val="28"/>
+          <w:szCs w:val="28"/>
+        </w:rPr>
+      </w:pPr>
+      <w:r>
+        <w:rPr>
+          <w:rFonts w:ascii="Liberation Serif" w:hAnsi="Liberation Serif"/>
+          <w:sz w:val="28"/>
+          <w:szCs w:val="28"/>
+        </w:rPr>
+        <w:t>- Domain naming system as a service which provides the mapping of your domain name to the public IP address of the LB or EC2 Instances.</w:t>
+      </w:r>
+    </w:p>
+    <w:p>
+      <w:pPr>
+        <w:pStyle w:val="NoSpacing"/>
+        <w:rPr>
+          <w:rFonts w:ascii="Liberation Serif" w:hAnsi="Liberation Serif"/>
+          <w:sz w:val="28"/>
+          <w:szCs w:val="28"/>
+        </w:rPr>
+      </w:pPr>
+      <w:r>
+        <w:rPr>
+          <w:rFonts w:ascii="Liberation Serif" w:hAnsi="Liberation Serif"/>
+          <w:sz w:val="28"/>
+          <w:szCs w:val="28"/>
+        </w:rPr>
+        <w:t>- This Domain naming system is required majorly because if the application is reached through IP address of EC2 or the LB</w:t>
+      </w:r>
+    </w:p>
+    <w:p>
+      <w:pPr>
+        <w:pStyle w:val="NoSpacing"/>
+        <w:rPr>
+          <w:rFonts w:ascii="Liberation Serif" w:hAnsi="Liberation Serif"/>
+          <w:sz w:val="28"/>
+          <w:szCs w:val="28"/>
+        </w:rPr>
+      </w:pPr>
+      <w:r>
+        <w:rPr>
+          <w:rFonts w:ascii="Liberation Serif" w:hAnsi="Liberation Serif"/>
+          <w:sz w:val="28"/>
+          <w:szCs w:val="28"/>
+        </w:rPr>
+        <w:tab/>
+        <w:t>1. Its difficult to remember the IP Address</w:t>
+      </w:r>
+    </w:p>
+    <w:p>
+      <w:pPr>
+        <w:pStyle w:val="NoSpacing"/>
+        <w:rPr>
+          <w:rFonts w:ascii="Liberation Serif" w:hAnsi="Liberation Serif"/>
+          <w:sz w:val="28"/>
+          <w:szCs w:val="28"/>
+        </w:rPr>
+      </w:pPr>
+      <w:r>
+        <w:rPr>
+          <w:rFonts w:ascii="Liberation Serif" w:hAnsi="Liberation Serif"/>
+          <w:sz w:val="28"/>
+          <w:szCs w:val="28"/>
+        </w:rPr>
+        <w:tab/>
+        <w:t>2. The IP address is not constant</w:t>
+      </w:r>
+    </w:p>
+    <w:p>
+      <w:pPr>
+        <w:pStyle w:val="NoSpacing"/>
+        <w:rPr>
+          <w:rFonts w:ascii="Liberation Serif" w:hAnsi="Liberation Serif"/>
+          <w:sz w:val="28"/>
+          <w:szCs w:val="28"/>
+        </w:rPr>
+      </w:pPr>
+      <w:r>
+        <w:rPr>
+          <w:rFonts w:ascii="Liberation Serif" w:hAnsi="Liberation Serif"/>
+          <w:sz w:val="28"/>
+          <w:szCs w:val="28"/>
+        </w:rPr>
+        <w:t>- Route 53 acts as a Domain register and a hosting platform</w:t>
+      </w:r>
+    </w:p>
+    <w:p>
+      <w:pPr>
+        <w:pStyle w:val="NoSpacing"/>
+        <w:rPr>
+          <w:rFonts w:ascii="Liberation Serif" w:hAnsi="Liberation Serif"/>
+          <w:sz w:val="28"/>
+          <w:szCs w:val="28"/>
+        </w:rPr>
+      </w:pPr>
+      <w:r>
+        <w:rPr>
+          <w:rFonts w:ascii="Liberation Serif" w:hAnsi="Liberation Serif"/>
+          <w:sz w:val="28"/>
+          <w:szCs w:val="28"/>
+        </w:rPr>
+        <w:t>- We need to purchase the domain name from route 53 and create a hosted zone which will have the records of the domain name</w:t>
+      </w:r>
+    </w:p>
+    <w:p>
+      <w:pPr>
+        <w:pStyle w:val="NoSpacing"/>
+        <w:rPr>
+          <w:rFonts w:ascii="Liberation Serif" w:hAnsi="Liberation Serif"/>
+          <w:sz w:val="28"/>
+          <w:szCs w:val="28"/>
+        </w:rPr>
+      </w:pPr>
+      <w:r>
+        <w:rPr>
+          <w:rFonts w:ascii="Liberation Serif" w:hAnsi="Liberation Serif"/>
+          <w:sz w:val="28"/>
+          <w:szCs w:val="28"/>
+        </w:rPr>
+        <w:t>- Route 53 also supports health checks, They monitor the status of the EC2 instances where the application is deployed and by using HTTP protocols which should be allowed in the NSG of the instances</w:t>
+      </w:r>
+    </w:p>
+    <w:p>
+      <w:pPr>
+        <w:pStyle w:val="NoSpacing"/>
+        <w:rPr>
+          <w:rFonts w:ascii="Liberation Serif" w:hAnsi="Liberation Serif"/>
           <w:sz w:val="28"/>
           <w:szCs w:val="28"/>
         </w:rPr>
@@ -11781,7 +11937,17 @@
         </w:rPr>
       </w:pPr>
       <w:r>
-        <w:rPr/>
+        <w:rPr>
+          <w:rFonts w:eastAsia="Calibri" w:ascii="Rasa Light" w:hAnsi="Rasa Light"/>
+          <w:b w:val="false"/>
+          <w:bCs w:val="false"/>
+          <w:color w:val="auto"/>
+          <w:kern w:val="2"/>
+          <w:sz w:val="28"/>
+          <w:szCs w:val="28"/>
+          <w:u w:val="none"/>
+          <w:lang w:val="en-IN" w:eastAsia="en-US" w:bidi="ar-SA"/>
+        </w:rPr>
       </w:r>
     </w:p>
     <w:p>
@@ -11867,7 +12033,17 @@
         </w:rPr>
       </w:pPr>
       <w:r>
-        <w:rPr/>
+        <w:rPr>
+          <w:rFonts w:eastAsia="Calibri" w:ascii="Rasa Light" w:hAnsi="Rasa Light"/>
+          <w:b w:val="false"/>
+          <w:bCs w:val="false"/>
+          <w:color w:val="auto"/>
+          <w:kern w:val="2"/>
+          <w:sz w:val="28"/>
+          <w:szCs w:val="28"/>
+          <w:u w:val="none"/>
+          <w:lang w:val="en-IN" w:eastAsia="en-US" w:bidi="ar-SA"/>
+        </w:rPr>
       </w:r>
     </w:p>
     <w:p>
@@ -11953,7 +12129,17 @@
         </w:rPr>
       </w:pPr>
       <w:r>
-        <w:rPr/>
+        <w:rPr>
+          <w:rFonts w:eastAsia="Calibri" w:ascii="Rasa Light" w:hAnsi="Rasa Light"/>
+          <w:b w:val="false"/>
+          <w:bCs w:val="false"/>
+          <w:color w:val="auto"/>
+          <w:kern w:val="2"/>
+          <w:sz w:val="28"/>
+          <w:szCs w:val="28"/>
+          <w:u w:val="none"/>
+          <w:lang w:val="en-IN" w:eastAsia="en-US" w:bidi="ar-SA"/>
+        </w:rPr>
       </w:r>
     </w:p>
     <w:p>
@@ -12039,7 +12225,17 @@
         </w:rPr>
       </w:pPr>
       <w:r>
-        <w:rPr/>
+        <w:rPr>
+          <w:rFonts w:eastAsia="Calibri" w:ascii="Rasa Light" w:hAnsi="Rasa Light"/>
+          <w:b w:val="false"/>
+          <w:bCs w:val="false"/>
+          <w:color w:val="auto"/>
+          <w:kern w:val="2"/>
+          <w:sz w:val="28"/>
+          <w:szCs w:val="28"/>
+          <w:u w:val="none"/>
+          <w:lang w:val="en-IN" w:eastAsia="en-US" w:bidi="ar-SA"/>
+        </w:rPr>
       </w:r>
     </w:p>
     <w:p>
@@ -12246,7 +12442,17 @@
         </w:rPr>
       </w:pPr>
       <w:r>
-        <w:rPr/>
+        <w:rPr>
+          <w:rFonts w:eastAsia="Calibri" w:ascii="Rasa Light" w:hAnsi="Rasa Light"/>
+          <w:b w:val="false"/>
+          <w:bCs w:val="false"/>
+          <w:color w:val="auto"/>
+          <w:kern w:val="2"/>
+          <w:sz w:val="28"/>
+          <w:szCs w:val="28"/>
+          <w:u w:val="none"/>
+          <w:lang w:val="en-IN" w:eastAsia="en-US" w:bidi="ar-SA"/>
+        </w:rPr>
       </w:r>
     </w:p>
     <w:p>
@@ -12470,7 +12676,17 @@
         </w:rPr>
       </w:pPr>
       <w:r>
-        <w:rPr/>
+        <w:rPr>
+          <w:rFonts w:eastAsia="Calibri" w:ascii="Rasa Light" w:hAnsi="Rasa Light"/>
+          <w:b w:val="false"/>
+          <w:bCs w:val="false"/>
+          <w:color w:val="auto"/>
+          <w:kern w:val="2"/>
+          <w:sz w:val="28"/>
+          <w:szCs w:val="28"/>
+          <w:u w:val="none"/>
+          <w:lang w:val="en-IN" w:eastAsia="en-US" w:bidi="ar-SA"/>
+        </w:rPr>
       </w:r>
     </w:p>
     <w:p>
@@ -12535,19 +12751,6 @@
           <w:lang w:val="en-IN" w:eastAsia="en-US" w:bidi="ar-SA"/>
         </w:rPr>
         <w:tab/>
-      </w:r>
-      <w:r>
-        <w:rPr>
-          <w:rFonts w:eastAsia="Calibri" w:ascii="Rasa Light" w:hAnsi="Rasa Light"/>
-          <w:b w:val="false"/>
-          <w:bCs w:val="false"/>
-          <w:color w:val="auto"/>
-          <w:kern w:val="2"/>
-          <w:sz w:val="28"/>
-          <w:szCs w:val="28"/>
-          <w:u w:val="none"/>
-          <w:lang w:val="en-IN" w:eastAsia="en-US" w:bidi="ar-SA"/>
-        </w:rPr>
         <w:t xml:space="preserve">In order access the instance in private subnet we need to modify the inbound traffic of the security group of private instance to allow the ssh connection only from the security group of the instance that is associated with a public subnet. </w:t>
       </w:r>
     </w:p>
@@ -12633,7 +12836,17 @@
         </w:rPr>
       </w:pPr>
       <w:r>
-        <w:rPr/>
+        <w:rPr>
+          <w:rFonts w:eastAsia="Calibri" w:ascii="Rasa Light" w:hAnsi="Rasa Light"/>
+          <w:b w:val="false"/>
+          <w:bCs w:val="false"/>
+          <w:color w:val="auto"/>
+          <w:kern w:val="2"/>
+          <w:sz w:val="28"/>
+          <w:szCs w:val="28"/>
+          <w:u w:val="none"/>
+          <w:lang w:val="en-IN" w:eastAsia="en-US" w:bidi="ar-SA"/>
+        </w:rPr>
       </w:r>
     </w:p>
     <w:p>
@@ -12719,7 +12932,17 @@
         </w:rPr>
       </w:pPr>
       <w:r>
-        <w:rPr/>
+        <w:rPr>
+          <w:rFonts w:eastAsia="Calibri" w:ascii="Rasa Light" w:hAnsi="Rasa Light"/>
+          <w:b w:val="false"/>
+          <w:bCs w:val="false"/>
+          <w:color w:val="auto"/>
+          <w:kern w:val="2"/>
+          <w:sz w:val="28"/>
+          <w:szCs w:val="28"/>
+          <w:u w:val="none"/>
+          <w:lang w:val="en-IN" w:eastAsia="en-US" w:bidi="ar-SA"/>
+        </w:rPr>
       </w:r>
     </w:p>
     <w:p>
@@ -13042,72 +13265,360 @@
         </w:rPr>
       </w:pPr>
       <w:r>
+        <w:rPr>
+          <w:rFonts w:eastAsia="Calibri" w:ascii="Rasa Light" w:hAnsi="Rasa Light"/>
+          <w:b w:val="false"/>
+          <w:bCs w:val="false"/>
+          <w:color w:val="auto"/>
+          <w:kern w:val="2"/>
+          <w:sz w:val="28"/>
+          <w:szCs w:val="28"/>
+          <w:u w:val="none"/>
+          <w:lang w:val="en-IN" w:eastAsia="en-US" w:bidi="ar-SA"/>
+        </w:rPr>
+      </w:r>
+    </w:p>
+    <w:p>
+      <w:pPr>
+        <w:pStyle w:val="NoSpacing"/>
+        <w:jc w:val="left"/>
+        <w:rPr>
+          <w:rFonts w:ascii="Rasa Light" w:hAnsi="Rasa Light" w:eastAsia="Calibri"/>
+          <w:b w:val="false"/>
+          <w:b w:val="false"/>
+          <w:bCs w:val="false"/>
+          <w:color w:val="auto"/>
+          <w:kern w:val="2"/>
+          <w:sz w:val="28"/>
+          <w:szCs w:val="28"/>
+          <w:u w:val="none"/>
+          <w:lang w:val="en-IN" w:eastAsia="en-US" w:bidi="ar-SA"/>
+        </w:rPr>
+      </w:pPr>
+      <w:r>
+        <w:rPr>
+          <w:rFonts w:eastAsia="Calibri" w:ascii="Rasa Light" w:hAnsi="Rasa Light"/>
+          <w:b w:val="false"/>
+          <w:bCs w:val="false"/>
+          <w:color w:val="auto"/>
+          <w:kern w:val="2"/>
+          <w:sz w:val="28"/>
+          <w:szCs w:val="28"/>
+          <w:u w:val="none"/>
+          <w:lang w:val="en-IN" w:eastAsia="en-US" w:bidi="ar-SA"/>
+        </w:rPr>
+        <w:t>25. What are the types of EC2 instances?</w:t>
+      </w:r>
+    </w:p>
+    <w:p>
+      <w:pPr>
+        <w:pStyle w:val="NoSpacing"/>
+        <w:jc w:val="left"/>
+        <w:rPr>
+          <w:rFonts w:ascii="Rasa Light" w:hAnsi="Rasa Light" w:eastAsia="Calibri"/>
+          <w:b w:val="false"/>
+          <w:b w:val="false"/>
+          <w:bCs w:val="false"/>
+          <w:color w:val="auto"/>
+          <w:kern w:val="2"/>
+          <w:sz w:val="28"/>
+          <w:szCs w:val="28"/>
+          <w:u w:val="none"/>
+          <w:lang w:val="en-IN" w:eastAsia="en-US" w:bidi="ar-SA"/>
+        </w:rPr>
+      </w:pPr>
+      <w:r>
+        <w:rPr>
+          <w:rFonts w:eastAsia="Calibri" w:ascii="Rasa Light" w:hAnsi="Rasa Light"/>
+          <w:b w:val="false"/>
+          <w:bCs w:val="false"/>
+          <w:color w:val="auto"/>
+          <w:kern w:val="2"/>
+          <w:sz w:val="28"/>
+          <w:szCs w:val="28"/>
+          <w:u w:val="none"/>
+          <w:lang w:val="en-IN" w:eastAsia="en-US" w:bidi="ar-SA"/>
+        </w:rPr>
+        <w:tab/>
+        <w:t>There are multiple type of EC2 instances and based on the provision of AWS they might differ, They are – General Purpose, Compute Optimized, Memory Optimized, Storage Optimized,   Accelerated Computing, High Performance Compute Instances</w:t>
+      </w:r>
+    </w:p>
+    <w:p>
+      <w:pPr>
+        <w:pStyle w:val="NoSpacing"/>
+        <w:jc w:val="left"/>
+        <w:rPr>
+          <w:rFonts w:ascii="Rasa Light" w:hAnsi="Rasa Light" w:eastAsia="Calibri"/>
+          <w:b w:val="false"/>
+          <w:b w:val="false"/>
+          <w:bCs w:val="false"/>
+          <w:color w:val="auto"/>
+          <w:kern w:val="2"/>
+          <w:sz w:val="28"/>
+          <w:szCs w:val="28"/>
+          <w:u w:val="none"/>
+          <w:lang w:val="en-IN" w:eastAsia="en-US" w:bidi="ar-SA"/>
+        </w:rPr>
+      </w:pPr>
+      <w:r>
+        <w:rPr>
+          <w:rFonts w:eastAsia="Calibri" w:ascii="Rasa Light" w:hAnsi="Rasa Light"/>
+          <w:b w:val="false"/>
+          <w:bCs w:val="false"/>
+          <w:color w:val="auto"/>
+          <w:kern w:val="2"/>
+          <w:sz w:val="28"/>
+          <w:szCs w:val="28"/>
+          <w:u w:val="none"/>
+          <w:lang w:val="en-IN" w:eastAsia="en-US" w:bidi="ar-SA"/>
+        </w:rPr>
+      </w:r>
+    </w:p>
+    <w:p>
+      <w:pPr>
+        <w:pStyle w:val="NoSpacing"/>
+        <w:jc w:val="left"/>
+        <w:rPr>
+          <w:rFonts w:ascii="Rasa Light" w:hAnsi="Rasa Light" w:eastAsia="Calibri"/>
+          <w:b w:val="false"/>
+          <w:b w:val="false"/>
+          <w:bCs w:val="false"/>
+          <w:color w:val="auto"/>
+          <w:kern w:val="2"/>
+          <w:sz w:val="28"/>
+          <w:szCs w:val="28"/>
+          <w:u w:val="none"/>
+          <w:lang w:val="en-IN" w:eastAsia="en-US" w:bidi="ar-SA"/>
+        </w:rPr>
+      </w:pPr>
+      <w:r>
+        <w:rPr>
+          <w:rFonts w:eastAsia="Calibri" w:ascii="Rasa Light" w:hAnsi="Rasa Light"/>
+          <w:b w:val="false"/>
+          <w:bCs w:val="false"/>
+          <w:color w:val="auto"/>
+          <w:kern w:val="2"/>
+          <w:sz w:val="28"/>
+          <w:szCs w:val="28"/>
+          <w:u w:val="none"/>
+          <w:lang w:val="en-IN" w:eastAsia="en-US" w:bidi="ar-SA"/>
+        </w:rPr>
+        <w:t>26. How do you select the EC2 instance region?</w:t>
+      </w:r>
+    </w:p>
+    <w:p>
+      <w:pPr>
+        <w:pStyle w:val="NoSpacing"/>
+        <w:jc w:val="left"/>
+        <w:rPr>
+          <w:rFonts w:ascii="Rasa Light" w:hAnsi="Rasa Light" w:eastAsia="Calibri"/>
+          <w:b w:val="false"/>
+          <w:b w:val="false"/>
+          <w:bCs w:val="false"/>
+          <w:color w:val="auto"/>
+          <w:kern w:val="2"/>
+          <w:sz w:val="28"/>
+          <w:szCs w:val="28"/>
+          <w:u w:val="none"/>
+          <w:lang w:val="en-IN" w:eastAsia="en-US" w:bidi="ar-SA"/>
+        </w:rPr>
+      </w:pPr>
+      <w:r>
+        <w:rPr>
+          <w:rFonts w:eastAsia="Calibri" w:ascii="Rasa Light" w:hAnsi="Rasa Light"/>
+          <w:b w:val="false"/>
+          <w:bCs w:val="false"/>
+          <w:color w:val="auto"/>
+          <w:kern w:val="2"/>
+          <w:sz w:val="28"/>
+          <w:szCs w:val="28"/>
+          <w:u w:val="none"/>
+          <w:lang w:val="en-IN" w:eastAsia="en-US" w:bidi="ar-SA"/>
+        </w:rPr>
+        <w:tab/>
+        <w:t>While selecting a region for deploying a EC2 instance, we need consider few of the below things</w:t>
+      </w:r>
+    </w:p>
+    <w:p>
+      <w:pPr>
+        <w:pStyle w:val="NoSpacing"/>
+        <w:jc w:val="left"/>
+        <w:rPr>
+          <w:rFonts w:ascii="Rasa Light" w:hAnsi="Rasa Light" w:eastAsia="Calibri"/>
+          <w:b w:val="false"/>
+          <w:b w:val="false"/>
+          <w:bCs w:val="false"/>
+          <w:color w:val="auto"/>
+          <w:kern w:val="2"/>
+          <w:sz w:val="28"/>
+          <w:szCs w:val="28"/>
+          <w:u w:val="none"/>
+          <w:lang w:val="en-IN" w:eastAsia="en-US" w:bidi="ar-SA"/>
+        </w:rPr>
+      </w:pPr>
+      <w:r>
+        <w:rPr>
+          <w:rFonts w:eastAsia="Calibri" w:ascii="Rasa Light" w:hAnsi="Rasa Light"/>
+          <w:b w:val="false"/>
+          <w:bCs w:val="false"/>
+          <w:color w:val="auto"/>
+          <w:kern w:val="2"/>
+          <w:sz w:val="28"/>
+          <w:szCs w:val="28"/>
+          <w:u w:val="none"/>
+          <w:lang w:val="en-IN" w:eastAsia="en-US" w:bidi="ar-SA"/>
+        </w:rPr>
+        <w:t>1. Latency – How far is the end user or the client from the nearest region available, as the closer the region the lower the latency</w:t>
+      </w:r>
+    </w:p>
+    <w:p>
+      <w:pPr>
+        <w:pStyle w:val="NoSpacing"/>
+        <w:jc w:val="left"/>
+        <w:rPr>
+          <w:rFonts w:ascii="Rasa Light" w:hAnsi="Rasa Light" w:eastAsia="Calibri"/>
+          <w:b w:val="false"/>
+          <w:b w:val="false"/>
+          <w:bCs w:val="false"/>
+          <w:color w:val="auto"/>
+          <w:kern w:val="2"/>
+          <w:sz w:val="28"/>
+          <w:szCs w:val="28"/>
+          <w:u w:val="none"/>
+          <w:lang w:val="en-IN" w:eastAsia="en-US" w:bidi="ar-SA"/>
+        </w:rPr>
+      </w:pPr>
+      <w:r>
+        <w:rPr>
+          <w:rFonts w:eastAsia="Calibri" w:ascii="Rasa Light" w:hAnsi="Rasa Light"/>
+          <w:b w:val="false"/>
+          <w:bCs w:val="false"/>
+          <w:color w:val="auto"/>
+          <w:kern w:val="2"/>
+          <w:sz w:val="28"/>
+          <w:szCs w:val="28"/>
+          <w:u w:val="none"/>
+          <w:lang w:val="en-IN" w:eastAsia="en-US" w:bidi="ar-SA"/>
+        </w:rPr>
+        <w:t>2. Compliance – If the client has to be complaint with the geographical limitations or a government mandate</w:t>
+      </w:r>
+    </w:p>
+    <w:p>
+      <w:pPr>
+        <w:pStyle w:val="NoSpacing"/>
+        <w:jc w:val="left"/>
+        <w:rPr>
+          <w:rFonts w:ascii="Rasa Light" w:hAnsi="Rasa Light" w:eastAsia="Calibri"/>
+          <w:b w:val="false"/>
+          <w:b w:val="false"/>
+          <w:bCs w:val="false"/>
+          <w:color w:val="auto"/>
+          <w:kern w:val="2"/>
+          <w:sz w:val="28"/>
+          <w:szCs w:val="28"/>
+          <w:u w:val="none"/>
+          <w:lang w:val="en-IN" w:eastAsia="en-US" w:bidi="ar-SA"/>
+        </w:rPr>
+      </w:pPr>
+      <w:r>
+        <w:rPr>
+          <w:rFonts w:eastAsia="Calibri" w:ascii="Rasa Light" w:hAnsi="Rasa Light"/>
+          <w:b w:val="false"/>
+          <w:bCs w:val="false"/>
+          <w:color w:val="auto"/>
+          <w:kern w:val="2"/>
+          <w:sz w:val="28"/>
+          <w:szCs w:val="28"/>
+          <w:u w:val="none"/>
+          <w:lang w:val="en-IN" w:eastAsia="en-US" w:bidi="ar-SA"/>
+        </w:rPr>
+        <w:t>3. Services – Check if the region has access to all the AWS services</w:t>
+      </w:r>
+    </w:p>
+    <w:p>
+      <w:pPr>
+        <w:pStyle w:val="NoSpacing"/>
+        <w:jc w:val="left"/>
+        <w:rPr>
+          <w:rFonts w:ascii="Rasa Light" w:hAnsi="Rasa Light" w:eastAsia="Calibri"/>
+          <w:b w:val="false"/>
+          <w:b w:val="false"/>
+          <w:bCs w:val="false"/>
+          <w:color w:val="auto"/>
+          <w:kern w:val="2"/>
+          <w:sz w:val="28"/>
+          <w:szCs w:val="28"/>
+          <w:u w:val="none"/>
+          <w:lang w:val="en-IN" w:eastAsia="en-US" w:bidi="ar-SA"/>
+        </w:rPr>
+      </w:pPr>
+      <w:r>
+        <w:rPr>
+          <w:rFonts w:eastAsia="Calibri" w:ascii="Rasa Light" w:hAnsi="Rasa Light"/>
+          <w:b w:val="false"/>
+          <w:bCs w:val="false"/>
+          <w:color w:val="auto"/>
+          <w:kern w:val="2"/>
+          <w:sz w:val="28"/>
+          <w:szCs w:val="28"/>
+          <w:u w:val="none"/>
+          <w:lang w:val="en-IN" w:eastAsia="en-US" w:bidi="ar-SA"/>
+        </w:rPr>
+        <w:t>4. Pricing – Pricing varies between regions, so it is a good approach to evaluate the pricing</w:t>
+      </w:r>
+    </w:p>
+    <w:p>
+      <w:pPr>
+        <w:pStyle w:val="NoSpacing"/>
+        <w:jc w:val="left"/>
+        <w:rPr>
+          <w:rFonts w:ascii="Rasa Light" w:hAnsi="Rasa Light" w:eastAsia="Calibri"/>
+          <w:b w:val="false"/>
+          <w:b w:val="false"/>
+          <w:bCs w:val="false"/>
+          <w:color w:val="auto"/>
+          <w:kern w:val="2"/>
+          <w:sz w:val="28"/>
+          <w:szCs w:val="28"/>
+          <w:u w:val="none"/>
+          <w:lang w:val="en-IN" w:eastAsia="en-US" w:bidi="ar-SA"/>
+        </w:rPr>
+      </w:pPr>
+      <w:r>
+        <w:rPr>
+          <w:rFonts w:eastAsia="Calibri" w:ascii="Rasa Light" w:hAnsi="Rasa Light"/>
+          <w:b w:val="false"/>
+          <w:bCs w:val="false"/>
+          <w:color w:val="auto"/>
+          <w:kern w:val="2"/>
+          <w:sz w:val="28"/>
+          <w:szCs w:val="28"/>
+          <w:u w:val="none"/>
+          <w:lang w:val="en-IN" w:eastAsia="en-US" w:bidi="ar-SA"/>
+        </w:rPr>
+        <w:t>5. Durability – Selecting multiple AZ’s in a region to ensure high availablity</w:t>
+      </w:r>
+    </w:p>
+    <w:p>
+      <w:pPr>
+        <w:pStyle w:val="NoSpacing"/>
+        <w:jc w:val="left"/>
+        <w:rPr>
+          <w:rFonts w:ascii="Rasa Light" w:hAnsi="Rasa Light" w:eastAsia="Calibri"/>
+          <w:b w:val="false"/>
+          <w:b w:val="false"/>
+          <w:bCs w:val="false"/>
+          <w:color w:val="auto"/>
+          <w:kern w:val="2"/>
+          <w:sz w:val="28"/>
+          <w:szCs w:val="28"/>
+          <w:u w:val="none"/>
+          <w:lang w:val="en-IN" w:eastAsia="en-US" w:bidi="ar-SA"/>
+        </w:rPr>
+      </w:pPr>
+      <w:r>
         <w:rPr/>
-      </w:r>
-    </w:p>
-    <w:p>
-      <w:pPr>
-        <w:pStyle w:val="NoSpacing"/>
-        <w:jc w:val="left"/>
-        <w:rPr>
-          <w:rFonts w:ascii="Rasa Light" w:hAnsi="Rasa Light" w:eastAsia="Calibri"/>
-          <w:b w:val="false"/>
-          <w:b w:val="false"/>
-          <w:bCs w:val="false"/>
-          <w:color w:val="auto"/>
-          <w:kern w:val="2"/>
-          <w:sz w:val="28"/>
-          <w:szCs w:val="28"/>
-          <w:u w:val="none"/>
-          <w:lang w:val="en-IN" w:eastAsia="en-US" w:bidi="ar-SA"/>
-        </w:rPr>
-      </w:pPr>
-      <w:r>
-        <w:rPr>
-          <w:rFonts w:eastAsia="Calibri" w:ascii="Rasa Light" w:hAnsi="Rasa Light"/>
-          <w:b w:val="false"/>
-          <w:bCs w:val="false"/>
-          <w:color w:val="auto"/>
-          <w:kern w:val="2"/>
-          <w:sz w:val="28"/>
-          <w:szCs w:val="28"/>
-          <w:u w:val="none"/>
-          <w:lang w:val="en-IN" w:eastAsia="en-US" w:bidi="ar-SA"/>
-        </w:rPr>
-        <w:t>25. What are the types of EC2 instances?</w:t>
-      </w:r>
-    </w:p>
-    <w:p>
-      <w:pPr>
-        <w:pStyle w:val="NoSpacing"/>
-        <w:jc w:val="left"/>
-        <w:rPr>
-          <w:rFonts w:ascii="Rasa Light" w:hAnsi="Rasa Light" w:eastAsia="Calibri"/>
-          <w:b w:val="false"/>
-          <w:b w:val="false"/>
-          <w:bCs w:val="false"/>
-          <w:color w:val="auto"/>
-          <w:kern w:val="2"/>
-          <w:sz w:val="28"/>
-          <w:szCs w:val="28"/>
-          <w:u w:val="none"/>
-          <w:lang w:val="en-IN" w:eastAsia="en-US" w:bidi="ar-SA"/>
-        </w:rPr>
-      </w:pPr>
-      <w:r>
-        <w:rPr>
-          <w:rFonts w:eastAsia="Calibri" w:ascii="Rasa Light" w:hAnsi="Rasa Light"/>
-          <w:b w:val="false"/>
-          <w:bCs w:val="false"/>
-          <w:color w:val="auto"/>
-          <w:kern w:val="2"/>
-          <w:sz w:val="28"/>
-          <w:szCs w:val="28"/>
-          <w:u w:val="none"/>
-          <w:lang w:val="en-IN" w:eastAsia="en-US" w:bidi="ar-SA"/>
-        </w:rPr>
-        <w:tab/>
-        <w:t>There are multiple type of EC2 instances and based on the provision of AWS they might differ, They are – General Purpose, Compute Optimized, Memory Optimized, Storage Optimized,   Accelerated Computing, High Performance Compute Instances</w:t>
+        <w:t>27. How can you create VPC that you can use for servers in production environments</w:t>
       </w:r>
     </w:p>
     <w:p>
@@ -13129,264 +13640,301 @@
       </w:pPr>
       <w:r>
         <w:rPr/>
-      </w:r>
-    </w:p>
-    <w:p>
-      <w:pPr>
-        <w:pStyle w:val="NoSpacing"/>
-        <w:jc w:val="left"/>
-        <w:rPr>
-          <w:rFonts w:ascii="Rasa Light" w:hAnsi="Rasa Light" w:eastAsia="Calibri"/>
-          <w:b w:val="false"/>
-          <w:b w:val="false"/>
-          <w:bCs w:val="false"/>
-          <w:color w:val="auto"/>
-          <w:kern w:val="2"/>
-          <w:sz w:val="28"/>
-          <w:szCs w:val="28"/>
-          <w:u w:val="none"/>
-          <w:lang w:val="en-IN" w:eastAsia="en-US" w:bidi="ar-SA"/>
-        </w:rPr>
-      </w:pPr>
-      <w:r>
-        <w:rPr>
-          <w:rFonts w:eastAsia="Calibri" w:ascii="Rasa Light" w:hAnsi="Rasa Light"/>
-          <w:b w:val="false"/>
-          <w:bCs w:val="false"/>
-          <w:color w:val="auto"/>
-          <w:kern w:val="2"/>
-          <w:sz w:val="28"/>
-          <w:szCs w:val="28"/>
-          <w:u w:val="none"/>
-          <w:lang w:val="en-IN" w:eastAsia="en-US" w:bidi="ar-SA"/>
-        </w:rPr>
-        <w:t>26. How do you select the EC2 instance region?</w:t>
-      </w:r>
-    </w:p>
-    <w:p>
-      <w:pPr>
-        <w:pStyle w:val="NoSpacing"/>
-        <w:jc w:val="left"/>
-        <w:rPr>
-          <w:rFonts w:ascii="Rasa Light" w:hAnsi="Rasa Light" w:eastAsia="Calibri"/>
-          <w:b w:val="false"/>
-          <w:b w:val="false"/>
-          <w:bCs w:val="false"/>
-          <w:color w:val="auto"/>
-          <w:kern w:val="2"/>
-          <w:sz w:val="28"/>
-          <w:szCs w:val="28"/>
-          <w:u w:val="none"/>
-          <w:lang w:val="en-IN" w:eastAsia="en-US" w:bidi="ar-SA"/>
-        </w:rPr>
-      </w:pPr>
-      <w:r>
-        <w:rPr>
-          <w:rFonts w:eastAsia="Calibri" w:ascii="Rasa Light" w:hAnsi="Rasa Light"/>
-          <w:b w:val="false"/>
-          <w:bCs w:val="false"/>
-          <w:color w:val="auto"/>
-          <w:kern w:val="2"/>
-          <w:sz w:val="28"/>
-          <w:szCs w:val="28"/>
-          <w:u w:val="none"/>
-          <w:lang w:val="en-IN" w:eastAsia="en-US" w:bidi="ar-SA"/>
-        </w:rPr>
-        <w:tab/>
-        <w:t>While selecting a region for deploying a EC2 instance, we need consider few of the below things</w:t>
-      </w:r>
-    </w:p>
-    <w:p>
-      <w:pPr>
-        <w:pStyle w:val="NoSpacing"/>
-        <w:jc w:val="left"/>
-        <w:rPr>
-          <w:rFonts w:ascii="Rasa Light" w:hAnsi="Rasa Light" w:eastAsia="Calibri"/>
-          <w:b w:val="false"/>
-          <w:b w:val="false"/>
-          <w:bCs w:val="false"/>
-          <w:color w:val="auto"/>
-          <w:kern w:val="2"/>
-          <w:sz w:val="28"/>
-          <w:szCs w:val="28"/>
-          <w:u w:val="none"/>
-          <w:lang w:val="en-IN" w:eastAsia="en-US" w:bidi="ar-SA"/>
-        </w:rPr>
-      </w:pPr>
-      <w:r>
-        <w:rPr>
-          <w:rFonts w:eastAsia="Calibri" w:ascii="Rasa Light" w:hAnsi="Rasa Light"/>
-          <w:b w:val="false"/>
-          <w:bCs w:val="false"/>
-          <w:color w:val="auto"/>
-          <w:kern w:val="2"/>
-          <w:sz w:val="28"/>
-          <w:szCs w:val="28"/>
-          <w:u w:val="none"/>
-          <w:lang w:val="en-IN" w:eastAsia="en-US" w:bidi="ar-SA"/>
-        </w:rPr>
-        <w:t>1. Latency – How far is the end user or the client from the nearest region available, as the closer the region the lower the latency</w:t>
-      </w:r>
-    </w:p>
-    <w:p>
-      <w:pPr>
-        <w:pStyle w:val="NoSpacing"/>
-        <w:jc w:val="left"/>
-        <w:rPr>
-          <w:rFonts w:ascii="Rasa Light" w:hAnsi="Rasa Light" w:eastAsia="Calibri"/>
-          <w:b w:val="false"/>
-          <w:b w:val="false"/>
-          <w:bCs w:val="false"/>
-          <w:color w:val="auto"/>
-          <w:kern w:val="2"/>
-          <w:sz w:val="28"/>
-          <w:szCs w:val="28"/>
-          <w:u w:val="none"/>
-          <w:lang w:val="en-IN" w:eastAsia="en-US" w:bidi="ar-SA"/>
-        </w:rPr>
-      </w:pPr>
-      <w:r>
-        <w:rPr>
-          <w:rFonts w:eastAsia="Calibri" w:ascii="Rasa Light" w:hAnsi="Rasa Light"/>
-          <w:b w:val="false"/>
-          <w:bCs w:val="false"/>
-          <w:color w:val="auto"/>
-          <w:kern w:val="2"/>
-          <w:sz w:val="28"/>
-          <w:szCs w:val="28"/>
-          <w:u w:val="none"/>
-          <w:lang w:val="en-IN" w:eastAsia="en-US" w:bidi="ar-SA"/>
-        </w:rPr>
-        <w:t>2. Compliance – If the client has to be complaint with the geographical limitations or a government mandate</w:t>
-      </w:r>
-    </w:p>
-    <w:p>
-      <w:pPr>
-        <w:pStyle w:val="NoSpacing"/>
-        <w:jc w:val="left"/>
-        <w:rPr>
-          <w:rFonts w:ascii="Rasa Light" w:hAnsi="Rasa Light" w:eastAsia="Calibri"/>
-          <w:b w:val="false"/>
-          <w:b w:val="false"/>
-          <w:bCs w:val="false"/>
-          <w:color w:val="auto"/>
-          <w:kern w:val="2"/>
-          <w:sz w:val="28"/>
-          <w:szCs w:val="28"/>
-          <w:u w:val="none"/>
-          <w:lang w:val="en-IN" w:eastAsia="en-US" w:bidi="ar-SA"/>
-        </w:rPr>
-      </w:pPr>
-      <w:r>
-        <w:rPr>
-          <w:rFonts w:eastAsia="Calibri" w:ascii="Rasa Light" w:hAnsi="Rasa Light"/>
-          <w:b w:val="false"/>
-          <w:bCs w:val="false"/>
-          <w:color w:val="auto"/>
-          <w:kern w:val="2"/>
-          <w:sz w:val="28"/>
-          <w:szCs w:val="28"/>
-          <w:u w:val="none"/>
-          <w:lang w:val="en-IN" w:eastAsia="en-US" w:bidi="ar-SA"/>
-        </w:rPr>
-        <w:t>3. Services – Check if the region has access to all the AWS services</w:t>
-      </w:r>
-    </w:p>
-    <w:p>
-      <w:pPr>
-        <w:pStyle w:val="NoSpacing"/>
-        <w:jc w:val="left"/>
-        <w:rPr>
-          <w:rFonts w:ascii="Rasa Light" w:hAnsi="Rasa Light" w:eastAsia="Calibri"/>
-          <w:b w:val="false"/>
-          <w:b w:val="false"/>
-          <w:bCs w:val="false"/>
-          <w:color w:val="auto"/>
-          <w:kern w:val="2"/>
-          <w:sz w:val="28"/>
-          <w:szCs w:val="28"/>
-          <w:u w:val="none"/>
-          <w:lang w:val="en-IN" w:eastAsia="en-US" w:bidi="ar-SA"/>
-        </w:rPr>
-      </w:pPr>
-      <w:r>
-        <w:rPr>
-          <w:rFonts w:eastAsia="Calibri" w:ascii="Rasa Light" w:hAnsi="Rasa Light"/>
-          <w:b w:val="false"/>
-          <w:bCs w:val="false"/>
-          <w:color w:val="auto"/>
-          <w:kern w:val="2"/>
-          <w:sz w:val="28"/>
-          <w:szCs w:val="28"/>
-          <w:u w:val="none"/>
-          <w:lang w:val="en-IN" w:eastAsia="en-US" w:bidi="ar-SA"/>
-        </w:rPr>
-        <w:t>4. Pricing – Pricing varies between regions, so it is a good approach to evaluate the pricing</w:t>
-      </w:r>
-    </w:p>
-    <w:p>
-      <w:pPr>
-        <w:pStyle w:val="NoSpacing"/>
-        <w:jc w:val="left"/>
-        <w:rPr>
-          <w:rFonts w:ascii="Rasa Light" w:hAnsi="Rasa Light" w:eastAsia="Calibri"/>
-          <w:b w:val="false"/>
-          <w:b w:val="false"/>
-          <w:bCs w:val="false"/>
-          <w:color w:val="auto"/>
-          <w:kern w:val="2"/>
-          <w:sz w:val="28"/>
-          <w:szCs w:val="28"/>
-          <w:u w:val="none"/>
-          <w:lang w:val="en-IN" w:eastAsia="en-US" w:bidi="ar-SA"/>
-        </w:rPr>
-      </w:pPr>
-      <w:r>
-        <w:rPr>
-          <w:rFonts w:eastAsia="Calibri" w:ascii="Rasa Light" w:hAnsi="Rasa Light"/>
-          <w:b w:val="false"/>
-          <w:bCs w:val="false"/>
-          <w:color w:val="auto"/>
-          <w:kern w:val="2"/>
-          <w:sz w:val="28"/>
-          <w:szCs w:val="28"/>
-          <w:u w:val="none"/>
-          <w:lang w:val="en-IN" w:eastAsia="en-US" w:bidi="ar-SA"/>
-        </w:rPr>
-        <w:t>5. Durability – Selecting multiple AZ’s in a region to ensure high availablity</w:t>
-      </w:r>
-    </w:p>
-    <w:p>
-      <w:pPr>
-        <w:pStyle w:val="NoSpacing"/>
-        <w:jc w:val="left"/>
-        <w:rPr>
-          <w:rFonts w:ascii="Rasa Light" w:hAnsi="Rasa Light" w:eastAsia="Calibri"/>
-          <w:b w:val="false"/>
-          <w:b w:val="false"/>
-          <w:bCs w:val="false"/>
-          <w:color w:val="auto"/>
-          <w:kern w:val="2"/>
-          <w:sz w:val="28"/>
-          <w:szCs w:val="28"/>
-          <w:u w:val="none"/>
-          <w:lang w:val="en-IN" w:eastAsia="en-US" w:bidi="ar-SA"/>
-        </w:rPr>
-      </w:pPr>
-      <w:r>
-        <w:rPr>
-          <w:rFonts w:eastAsia="Calibri" w:ascii="Rasa Light" w:hAnsi="Rasa Light"/>
-          <w:b w:val="false"/>
-          <w:bCs w:val="false"/>
-          <w:color w:val="auto"/>
-          <w:kern w:val="2"/>
-          <w:sz w:val="28"/>
-          <w:szCs w:val="28"/>
-          <w:u w:val="none"/>
-          <w:lang w:val="en-IN" w:eastAsia="en-US" w:bidi="ar-SA"/>
-        </w:rPr>
-        <w:tab/>
-        <w:tab/>
+        <w:tab/>
+      </w:r>
+    </w:p>
+    <w:p>
+      <w:pPr>
+        <w:pStyle w:val="NoSpacing"/>
+        <w:jc w:val="left"/>
+        <w:rPr>
+          <w:rFonts w:ascii="Rasa Light" w:hAnsi="Rasa Light" w:eastAsia="Calibri"/>
+          <w:b w:val="false"/>
+          <w:b w:val="false"/>
+          <w:bCs w:val="false"/>
+          <w:color w:val="auto"/>
+          <w:kern w:val="2"/>
+          <w:sz w:val="28"/>
+          <w:szCs w:val="28"/>
+          <w:u w:val="none"/>
+          <w:lang w:val="en-IN" w:eastAsia="en-US" w:bidi="ar-SA"/>
+        </w:rPr>
+      </w:pPr>
+      <w:r>
+        <w:rPr/>
+        <w:tab/>
+        <w:t>To improve availability we have deployed the servers in two availability zones along with its we have used auto scaling groups and an application load balancer. In order to improve security and access restriction to the EC2 instances we have deployed them on a private subnets in both the AZ’s and attached NAT gateways to the private subnets, where as the Application load balancer is on the public subnet with access to IGW</w:t>
+      </w:r>
+    </w:p>
+    <w:p>
+      <w:pPr>
+        <w:pStyle w:val="NoSpacing"/>
+        <w:jc w:val="left"/>
+        <w:rPr>
+          <w:rFonts w:ascii="Rasa Light" w:hAnsi="Rasa Light" w:eastAsia="Calibri"/>
+          <w:b w:val="false"/>
+          <w:b w:val="false"/>
+          <w:bCs w:val="false"/>
+          <w:color w:val="auto"/>
+          <w:kern w:val="2"/>
+          <w:sz w:val="28"/>
+          <w:szCs w:val="28"/>
+          <w:u w:val="none"/>
+          <w:lang w:val="en-IN" w:eastAsia="en-US" w:bidi="ar-SA"/>
+        </w:rPr>
+      </w:pPr>
+      <w:r>
+        <w:rPr/>
+      </w:r>
+    </w:p>
+    <w:p>
+      <w:pPr>
+        <w:pStyle w:val="NoSpacing"/>
+        <w:jc w:val="left"/>
+        <w:rPr>
+          <w:rFonts w:ascii="Rasa Light" w:hAnsi="Rasa Light" w:eastAsia="Calibri"/>
+          <w:b w:val="false"/>
+          <w:b w:val="false"/>
+          <w:bCs w:val="false"/>
+          <w:color w:val="auto"/>
+          <w:kern w:val="2"/>
+          <w:sz w:val="28"/>
+          <w:szCs w:val="28"/>
+          <w:u w:val="none"/>
+          <w:lang w:val="en-IN" w:eastAsia="en-US" w:bidi="ar-SA"/>
+        </w:rPr>
+      </w:pPr>
+      <w:r>
+        <w:rPr/>
+        <w:t>Topics Covered –</w:t>
+        <w:tab/>
+      </w:r>
+    </w:p>
+    <w:p>
+      <w:pPr>
+        <w:pStyle w:val="NoSpacing"/>
+        <w:jc w:val="left"/>
+        <w:rPr>
+          <w:rFonts w:ascii="Rasa Light" w:hAnsi="Rasa Light" w:eastAsia="Calibri"/>
+          <w:b w:val="false"/>
+          <w:b w:val="false"/>
+          <w:bCs w:val="false"/>
+          <w:color w:val="auto"/>
+          <w:kern w:val="2"/>
+          <w:sz w:val="28"/>
+          <w:szCs w:val="28"/>
+          <w:u w:val="none"/>
+          <w:lang w:val="en-IN" w:eastAsia="en-US" w:bidi="ar-SA"/>
+        </w:rPr>
+      </w:pPr>
+      <w:r>
+        <w:rPr/>
+        <w:tab/>
+        <w:t>EC2 instances</w:t>
+      </w:r>
+    </w:p>
+    <w:p>
+      <w:pPr>
+        <w:pStyle w:val="NoSpacing"/>
+        <w:jc w:val="left"/>
+        <w:rPr>
+          <w:rFonts w:ascii="Rasa Light" w:hAnsi="Rasa Light" w:eastAsia="Calibri"/>
+          <w:b w:val="false"/>
+          <w:b w:val="false"/>
+          <w:bCs w:val="false"/>
+          <w:color w:val="auto"/>
+          <w:kern w:val="2"/>
+          <w:sz w:val="28"/>
+          <w:szCs w:val="28"/>
+          <w:u w:val="none"/>
+          <w:lang w:val="en-IN" w:eastAsia="en-US" w:bidi="ar-SA"/>
+        </w:rPr>
+      </w:pPr>
+      <w:r>
+        <w:rPr/>
+        <w:tab/>
+        <w:t>Autoscaling Group</w:t>
+      </w:r>
+    </w:p>
+    <w:p>
+      <w:pPr>
+        <w:pStyle w:val="NoSpacing"/>
+        <w:jc w:val="left"/>
+        <w:rPr>
+          <w:rFonts w:ascii="Rasa Light" w:hAnsi="Rasa Light" w:eastAsia="Calibri"/>
+          <w:b w:val="false"/>
+          <w:b w:val="false"/>
+          <w:bCs w:val="false"/>
+          <w:color w:val="auto"/>
+          <w:kern w:val="2"/>
+          <w:sz w:val="28"/>
+          <w:szCs w:val="28"/>
+          <w:u w:val="none"/>
+          <w:lang w:val="en-IN" w:eastAsia="en-US" w:bidi="ar-SA"/>
+        </w:rPr>
+      </w:pPr>
+      <w:r>
+        <w:rPr/>
+        <w:tab/>
+        <w:t>Application Load Balancer</w:t>
+      </w:r>
+    </w:p>
+    <w:p>
+      <w:pPr>
+        <w:pStyle w:val="NoSpacing"/>
+        <w:jc w:val="left"/>
+        <w:rPr>
+          <w:rFonts w:ascii="Rasa Light" w:hAnsi="Rasa Light" w:eastAsia="Calibri"/>
+          <w:b w:val="false"/>
+          <w:b w:val="false"/>
+          <w:bCs w:val="false"/>
+          <w:color w:val="auto"/>
+          <w:kern w:val="2"/>
+          <w:sz w:val="28"/>
+          <w:szCs w:val="28"/>
+          <w:u w:val="none"/>
+          <w:lang w:val="en-IN" w:eastAsia="en-US" w:bidi="ar-SA"/>
+        </w:rPr>
+      </w:pPr>
+      <w:r>
+        <w:rPr/>
+        <w:tab/>
+        <w:t>Target Groups</w:t>
+      </w:r>
+    </w:p>
+    <w:p>
+      <w:pPr>
+        <w:pStyle w:val="NoSpacing"/>
+        <w:jc w:val="left"/>
+        <w:rPr>
+          <w:rFonts w:ascii="Rasa Light" w:hAnsi="Rasa Light" w:eastAsia="Calibri"/>
+          <w:b w:val="false"/>
+          <w:b w:val="false"/>
+          <w:bCs w:val="false"/>
+          <w:color w:val="auto"/>
+          <w:kern w:val="2"/>
+          <w:sz w:val="28"/>
+          <w:szCs w:val="28"/>
+          <w:u w:val="none"/>
+          <w:lang w:val="en-IN" w:eastAsia="en-US" w:bidi="ar-SA"/>
+        </w:rPr>
+      </w:pPr>
+      <w:r>
+        <w:rPr/>
+        <w:tab/>
+        <w:t>NAT Gateway</w:t>
+      </w:r>
+    </w:p>
+    <w:p>
+      <w:pPr>
+        <w:pStyle w:val="NoSpacing"/>
+        <w:jc w:val="left"/>
+        <w:rPr>
+          <w:rFonts w:ascii="Rasa Light" w:hAnsi="Rasa Light" w:eastAsia="Calibri"/>
+          <w:b w:val="false"/>
+          <w:b w:val="false"/>
+          <w:bCs w:val="false"/>
+          <w:color w:val="auto"/>
+          <w:kern w:val="2"/>
+          <w:sz w:val="28"/>
+          <w:szCs w:val="28"/>
+          <w:u w:val="none"/>
+          <w:lang w:val="en-IN" w:eastAsia="en-US" w:bidi="ar-SA"/>
+        </w:rPr>
+      </w:pPr>
+      <w:r>
+        <w:rPr/>
+        <w:tab/>
+        <w:t>Internet Gateway</w:t>
+      </w:r>
+    </w:p>
+    <w:p>
+      <w:pPr>
+        <w:pStyle w:val="NoSpacing"/>
+        <w:jc w:val="left"/>
+        <w:rPr>
+          <w:rFonts w:ascii="Rasa Light" w:hAnsi="Rasa Light" w:eastAsia="Calibri"/>
+          <w:b w:val="false"/>
+          <w:b w:val="false"/>
+          <w:bCs w:val="false"/>
+          <w:color w:val="auto"/>
+          <w:kern w:val="2"/>
+          <w:sz w:val="28"/>
+          <w:szCs w:val="28"/>
+          <w:u w:val="none"/>
+          <w:lang w:val="en-IN" w:eastAsia="en-US" w:bidi="ar-SA"/>
+        </w:rPr>
+      </w:pPr>
+      <w:r>
+        <w:rPr/>
+        <w:tab/>
+        <w:t>Public Subnet</w:t>
+      </w:r>
+    </w:p>
+    <w:p>
+      <w:pPr>
+        <w:pStyle w:val="NoSpacing"/>
+        <w:jc w:val="left"/>
+        <w:rPr>
+          <w:rFonts w:ascii="Rasa Light" w:hAnsi="Rasa Light" w:eastAsia="Calibri"/>
+          <w:b w:val="false"/>
+          <w:b w:val="false"/>
+          <w:bCs w:val="false"/>
+          <w:color w:val="auto"/>
+          <w:kern w:val="2"/>
+          <w:sz w:val="28"/>
+          <w:szCs w:val="28"/>
+          <w:u w:val="none"/>
+          <w:lang w:val="en-IN" w:eastAsia="en-US" w:bidi="ar-SA"/>
+        </w:rPr>
+      </w:pPr>
+      <w:r>
+        <w:rPr/>
+        <w:tab/>
+        <w:t>Private Subnet</w:t>
+      </w:r>
+    </w:p>
+    <w:p>
+      <w:pPr>
+        <w:pStyle w:val="NoSpacing"/>
+        <w:jc w:val="left"/>
+        <w:rPr>
+          <w:rFonts w:ascii="Rasa Light" w:hAnsi="Rasa Light" w:eastAsia="Calibri"/>
+          <w:b w:val="false"/>
+          <w:b w:val="false"/>
+          <w:bCs w:val="false"/>
+          <w:color w:val="auto"/>
+          <w:kern w:val="2"/>
+          <w:sz w:val="28"/>
+          <w:szCs w:val="28"/>
+          <w:u w:val="none"/>
+          <w:lang w:val="en-IN" w:eastAsia="en-US" w:bidi="ar-SA"/>
+        </w:rPr>
+      </w:pPr>
+      <w:r>
+        <w:rPr/>
+      </w:r>
+    </w:p>
+    <w:p>
+      <w:pPr>
+        <w:pStyle w:val="NoSpacing"/>
+        <w:jc w:val="left"/>
+        <w:rPr>
+          <w:rFonts w:ascii="Rasa Light" w:hAnsi="Rasa Light" w:eastAsia="Calibri"/>
+          <w:b w:val="false"/>
+          <w:b w:val="false"/>
+          <w:bCs w:val="false"/>
+          <w:color w:val="auto"/>
+          <w:kern w:val="2"/>
+          <w:sz w:val="28"/>
+          <w:szCs w:val="28"/>
+          <w:u w:val="none"/>
+          <w:lang w:val="en-IN" w:eastAsia="en-US" w:bidi="ar-SA"/>
+        </w:rPr>
+      </w:pPr>
+      <w:r>
+        <w:rPr/>
+        <w:t xml:space="preserve">28. </w:t>
       </w:r>
     </w:p>
     <w:sectPr>

</xml_diff>